<commit_message>
renewed my cheatsheet for LBA
</commit_message>
<xml_diff>
--- a/SpickLBA.docx
+++ b/SpickLBA.docx
@@ -2,15 +2,3490 @@
 <file path=word/document.xml><?xml version="1.0" encoding="utf-8"?>
 <w:document xmlns:wpc="http://schemas.microsoft.com/office/word/2010/wordprocessingCanvas" xmlns:cx="http://schemas.microsoft.com/office/drawing/2014/chartex" xmlns:cx1="http://schemas.microsoft.com/office/drawing/2015/9/8/chartex" xmlns:cx2="http://schemas.microsoft.com/office/drawing/2015/10/21/chartex" xmlns:cx3="http://schemas.microsoft.com/office/drawing/2016/5/9/chartex" xmlns:cx4="http://schemas.microsoft.com/office/drawing/2016/5/10/chartex" xmlns:cx5="http://schemas.microsoft.com/office/drawing/2016/5/11/chartex" xmlns:cx6="http://schemas.microsoft.com/office/drawing/2016/5/12/chartex" xmlns:cx7="http://schemas.microsoft.com/office/drawing/2016/5/13/chartex" xmlns:cx8="http://schemas.microsoft.com/office/drawing/2016/5/14/chartex" xmlns:mc="http://schemas.openxmlformats.org/markup-compatibility/2006" xmlns:aink="http://schemas.microsoft.com/office/drawing/2016/ink" xmlns:am3d="http://schemas.microsoft.com/office/drawing/2017/model3d" xmlns:o="urn:schemas-microsoft-com:office:office" xmlns:oel="http://schemas.microsoft.com/office/2019/extlst" xmlns:r="http://schemas.openxmlformats.org/officeDocument/2006/relationships" xmlns:m="http://schemas.openxmlformats.org/officeDocument/2006/math" xmlns:v="urn:schemas-microsoft-com:vml" xmlns:wp14="http://schemas.microsoft.com/office/word/2010/wordprocessingDrawing" xmlns:wp="http://schemas.openxmlformats.org/drawingml/2006/wordprocessingDrawing" xmlns:w10="urn:schemas-microsoft-com:office:word" xmlns:w="http://schemas.openxmlformats.org/wordprocessingml/2006/main" xmlns:w14="http://schemas.microsoft.com/office/word/2010/wordml" xmlns:w15="http://schemas.microsoft.com/office/word/2012/wordml" xmlns:w16cex="http://schemas.microsoft.com/office/word/2018/wordml/cex" xmlns:w16cid="http://schemas.microsoft.com/office/word/2016/wordml/cid" xmlns:w16="http://schemas.microsoft.com/office/word/2018/wordml" xmlns:w16sdtdh="http://schemas.microsoft.com/office/word/2020/wordml/sdtdatahash" xmlns:w16se="http://schemas.microsoft.com/office/word/2015/wordml/symex" xmlns:wpg="http://schemas.microsoft.com/office/word/2010/wordprocessingGroup" xmlns:wpi="http://schemas.microsoft.com/office/word/2010/wordprocessingInk" xmlns:wne="http://schemas.microsoft.com/office/word/2006/wordml" xmlns:wps="http://schemas.microsoft.com/office/word/2010/wordprocessingShape" mc:Ignorable="w14 w15 w16se w16cid w16 w16cex w16sdtdh wp14">
   <w:body>
-    <w:p/>
+    <w:p>
+      <w:pPr>
+        <w:ind w:left="-1276"/>
+        <w:rPr>
+          <w:lang w:val="de-CH"/>
+        </w:rPr>
+      </w:pPr>
+      <w:r>
+        <w:rPr>
+          <w:sz w:val="18"/>
+          <w:szCs w:val="18"/>
+          <w:lang w:val="de-CH"/>
+        </w:rPr>
+        <w:drawing>
+          <wp:anchor distT="0" distB="0" distL="114300" distR="114300" simplePos="0" relativeHeight="251659264" behindDoc="1" locked="0" layoutInCell="1" allowOverlap="1" wp14:anchorId="40C97164" wp14:editId="06E93128">
+            <wp:simplePos x="0" y="0"/>
+            <wp:positionH relativeFrom="column">
+              <wp:posOffset>3921760</wp:posOffset>
+            </wp:positionH>
+            <wp:positionV relativeFrom="paragraph">
+              <wp:posOffset>975360</wp:posOffset>
+            </wp:positionV>
+            <wp:extent cx="2690495" cy="845820"/>
+            <wp:effectExtent l="0" t="0" r="1905" b="5080"/>
+            <wp:wrapTight wrapText="bothSides">
+              <wp:wrapPolygon edited="0">
+                <wp:start x="0" y="0"/>
+                <wp:lineTo x="0" y="21405"/>
+                <wp:lineTo x="21513" y="21405"/>
+                <wp:lineTo x="21513" y="0"/>
+                <wp:lineTo x="0" y="0"/>
+              </wp:wrapPolygon>
+            </wp:wrapTight>
+            <wp:docPr id="1998162481" name="Picture 1"/>
+            <wp:cNvGraphicFramePr>
+              <a:graphicFrameLocks xmlns:a="http://schemas.openxmlformats.org/drawingml/2006/main" noChangeAspect="1"/>
+            </wp:cNvGraphicFramePr>
+            <a:graphic xmlns:a="http://schemas.openxmlformats.org/drawingml/2006/main">
+              <a:graphicData uri="http://schemas.openxmlformats.org/drawingml/2006/picture">
+                <pic:pic xmlns:pic="http://schemas.openxmlformats.org/drawingml/2006/picture">
+                  <pic:nvPicPr>
+                    <pic:cNvPr id="1998162481" name=""/>
+                    <pic:cNvPicPr/>
+                  </pic:nvPicPr>
+                  <pic:blipFill>
+                    <a:blip r:embed="rId5" cstate="print">
+                      <a:extLst>
+                        <a:ext uri="{28A0092B-C50C-407E-A947-70E740481C1C}">
+                          <a14:useLocalDpi xmlns:a14="http://schemas.microsoft.com/office/drawing/2010/main" val="0"/>
+                        </a:ext>
+                      </a:extLst>
+                    </a:blip>
+                    <a:stretch>
+                      <a:fillRect/>
+                    </a:stretch>
+                  </pic:blipFill>
+                  <pic:spPr>
+                    <a:xfrm>
+                      <a:off x="0" y="0"/>
+                      <a:ext cx="2690495" cy="845820"/>
+                    </a:xfrm>
+                    <a:prstGeom prst="rect">
+                      <a:avLst/>
+                    </a:prstGeom>
+                  </pic:spPr>
+                </pic:pic>
+              </a:graphicData>
+            </a:graphic>
+            <wp14:sizeRelH relativeFrom="page">
+              <wp14:pctWidth>0</wp14:pctWidth>
+            </wp14:sizeRelH>
+            <wp14:sizeRelV relativeFrom="page">
+              <wp14:pctHeight>0</wp14:pctHeight>
+            </wp14:sizeRelV>
+          </wp:anchor>
+        </w:drawing>
+      </w:r>
+      <w:r>
+        <w:rPr>
+          <w:sz w:val="18"/>
+          <w:szCs w:val="18"/>
+          <w:lang w:val="de-CH"/>
+        </w:rPr>
+        <w:drawing>
+          <wp:anchor distT="0" distB="0" distL="114300" distR="114300" simplePos="0" relativeHeight="251658240" behindDoc="0" locked="0" layoutInCell="1" allowOverlap="1" wp14:anchorId="51E5CAAD" wp14:editId="4D06549F">
+            <wp:simplePos x="0" y="0"/>
+            <wp:positionH relativeFrom="column">
+              <wp:posOffset>2929255</wp:posOffset>
+            </wp:positionH>
+            <wp:positionV relativeFrom="paragraph">
+              <wp:posOffset>68580</wp:posOffset>
+            </wp:positionV>
+            <wp:extent cx="3677285" cy="822960"/>
+            <wp:effectExtent l="0" t="0" r="5715" b="2540"/>
+            <wp:wrapSquare wrapText="bothSides"/>
+            <wp:docPr id="1796676802" name="Picture 1"/>
+            <wp:cNvGraphicFramePr>
+              <a:graphicFrameLocks xmlns:a="http://schemas.openxmlformats.org/drawingml/2006/main" noChangeAspect="1"/>
+            </wp:cNvGraphicFramePr>
+            <a:graphic xmlns:a="http://schemas.openxmlformats.org/drawingml/2006/main">
+              <a:graphicData uri="http://schemas.openxmlformats.org/drawingml/2006/picture">
+                <pic:pic xmlns:pic="http://schemas.openxmlformats.org/drawingml/2006/picture">
+                  <pic:nvPicPr>
+                    <pic:cNvPr id="1796676802" name=""/>
+                    <pic:cNvPicPr/>
+                  </pic:nvPicPr>
+                  <pic:blipFill>
+                    <a:blip r:embed="rId6" cstate="print">
+                      <a:extLst>
+                        <a:ext uri="{28A0092B-C50C-407E-A947-70E740481C1C}">
+                          <a14:useLocalDpi xmlns:a14="http://schemas.microsoft.com/office/drawing/2010/main" val="0"/>
+                        </a:ext>
+                      </a:extLst>
+                    </a:blip>
+                    <a:stretch>
+                      <a:fillRect/>
+                    </a:stretch>
+                  </pic:blipFill>
+                  <pic:spPr>
+                    <a:xfrm>
+                      <a:off x="0" y="0"/>
+                      <a:ext cx="3677285" cy="822960"/>
+                    </a:xfrm>
+                    <a:prstGeom prst="rect">
+                      <a:avLst/>
+                    </a:prstGeom>
+                  </pic:spPr>
+                </pic:pic>
+              </a:graphicData>
+            </a:graphic>
+            <wp14:sizeRelH relativeFrom="page">
+              <wp14:pctWidth>0</wp14:pctWidth>
+            </wp14:sizeRelH>
+            <wp14:sizeRelV relativeFrom="page">
+              <wp14:pctHeight>0</wp14:pctHeight>
+            </wp14:sizeRelV>
+          </wp:anchor>
+        </w:drawing>
+      </w:r>
+      <w:proofErr w:type="spellStart"/>
+      <w:r>
+        <w:rPr>
+          <w:sz w:val="18"/>
+          <w:szCs w:val="18"/>
+          <w:lang w:val="de-CH"/>
+        </w:rPr>
+        <w:t>Callbacks</w:t>
+      </w:r>
+      <w:proofErr w:type="spellEnd"/>
+      <w:r>
+        <w:rPr>
+          <w:sz w:val="18"/>
+          <w:szCs w:val="18"/>
+          <w:lang w:val="de-CH"/>
+        </w:rPr>
+        <w:tab/>
+      </w:r>
+      <w:r>
+        <w:rPr>
+          <w:sz w:val="18"/>
+          <w:szCs w:val="18"/>
+          <w:lang w:val="de-CH"/>
+        </w:rPr>
+        <w:tab/>
+      </w:r>
+      <w:r>
+        <w:rPr>
+          <w:sz w:val="18"/>
+          <w:szCs w:val="18"/>
+          <w:lang w:val="de-CH"/>
+        </w:rPr>
+        <w:tab/>
+      </w:r>
+      <w:r>
+        <w:rPr>
+          <w:sz w:val="18"/>
+          <w:szCs w:val="18"/>
+          <w:lang w:val="de-CH"/>
+        </w:rPr>
+        <w:tab/>
+      </w:r>
+      <w:r>
+        <w:rPr>
+          <w:sz w:val="18"/>
+          <w:szCs w:val="18"/>
+          <w:lang w:val="de-CH"/>
+        </w:rPr>
+        <w:tab/>
+      </w:r>
+      <w:r>
+        <w:rPr>
+          <w:sz w:val="18"/>
+          <w:szCs w:val="18"/>
+          <w:lang w:val="de-CH"/>
+        </w:rPr>
+        <w:tab/>
+      </w:r>
+      <w:r>
+        <w:rPr>
+          <w:lang w:val="de-CH"/>
+        </w:rPr>
+        <w:br/>
+      </w:r>
+      <w:r>
+        <w:rPr>
+          <w:lang w:val="de-CH"/>
+        </w:rPr>
+        <w:drawing>
+          <wp:inline distT="0" distB="0" distL="0" distR="0" wp14:anchorId="77B5EC19" wp14:editId="3ABF2862">
+            <wp:extent cx="3576419" cy="1607820"/>
+            <wp:effectExtent l="0" t="0" r="5080" b="5080"/>
+            <wp:docPr id="1749258001" name="Picture 1"/>
+            <wp:cNvGraphicFramePr>
+              <a:graphicFrameLocks xmlns:a="http://schemas.openxmlformats.org/drawingml/2006/main" noChangeAspect="1"/>
+            </wp:cNvGraphicFramePr>
+            <a:graphic xmlns:a="http://schemas.openxmlformats.org/drawingml/2006/main">
+              <a:graphicData uri="http://schemas.openxmlformats.org/drawingml/2006/picture">
+                <pic:pic xmlns:pic="http://schemas.openxmlformats.org/drawingml/2006/picture">
+                  <pic:nvPicPr>
+                    <pic:cNvPr id="1749258001" name=""/>
+                    <pic:cNvPicPr/>
+                  </pic:nvPicPr>
+                  <pic:blipFill>
+                    <a:blip r:embed="rId7"/>
+                    <a:stretch>
+                      <a:fillRect/>
+                    </a:stretch>
+                  </pic:blipFill>
+                  <pic:spPr>
+                    <a:xfrm>
+                      <a:off x="0" y="0"/>
+                      <a:ext cx="3768222" cy="1694047"/>
+                    </a:xfrm>
+                    <a:prstGeom prst="rect">
+                      <a:avLst/>
+                    </a:prstGeom>
+                  </pic:spPr>
+                </pic:pic>
+              </a:graphicData>
+            </a:graphic>
+          </wp:inline>
+        </w:drawing>
+      </w:r>
+    </w:p>
+    <w:p>
+      <w:pPr>
+        <w:ind w:left="-1276"/>
+        <w:rPr>
+          <w:sz w:val="18"/>
+          <w:szCs w:val="18"/>
+          <w:lang w:val="de-CH"/>
+        </w:rPr>
+      </w:pPr>
+      <w:proofErr w:type="spellStart"/>
+      <w:r>
+        <w:rPr>
+          <w:sz w:val="18"/>
+          <w:szCs w:val="18"/>
+          <w:lang w:val="de-CH"/>
+        </w:rPr>
+        <w:t>Promises</w:t>
+      </w:r>
+      <w:proofErr w:type="spellEnd"/>
+    </w:p>
+    <w:p>
+      <w:pPr>
+        <w:ind w:left="-1276"/>
+        <w:rPr>
+          <w:sz w:val="18"/>
+          <w:szCs w:val="18"/>
+          <w:lang w:val="de-CH"/>
+        </w:rPr>
+      </w:pPr>
+      <w:r>
+        <w:rPr>
+          <w:sz w:val="18"/>
+          <w:szCs w:val="18"/>
+          <w:lang w:val="de-CH"/>
+        </w:rPr>
+        <w:drawing>
+          <wp:inline distT="0" distB="0" distL="0" distR="0" wp14:anchorId="745F17DE" wp14:editId="40E0325C">
+            <wp:extent cx="2697480" cy="1373431"/>
+            <wp:effectExtent l="0" t="0" r="0" b="0"/>
+            <wp:docPr id="418264680" name="Picture 1"/>
+            <wp:cNvGraphicFramePr>
+              <a:graphicFrameLocks xmlns:a="http://schemas.openxmlformats.org/drawingml/2006/main" noChangeAspect="1"/>
+            </wp:cNvGraphicFramePr>
+            <a:graphic xmlns:a="http://schemas.openxmlformats.org/drawingml/2006/main">
+              <a:graphicData uri="http://schemas.openxmlformats.org/drawingml/2006/picture">
+                <pic:pic xmlns:pic="http://schemas.openxmlformats.org/drawingml/2006/picture">
+                  <pic:nvPicPr>
+                    <pic:cNvPr id="418264680" name=""/>
+                    <pic:cNvPicPr/>
+                  </pic:nvPicPr>
+                  <pic:blipFill>
+                    <a:blip r:embed="rId8"/>
+                    <a:stretch>
+                      <a:fillRect/>
+                    </a:stretch>
+                  </pic:blipFill>
+                  <pic:spPr>
+                    <a:xfrm>
+                      <a:off x="0" y="0"/>
+                      <a:ext cx="2928465" cy="1491038"/>
+                    </a:xfrm>
+                    <a:prstGeom prst="rect">
+                      <a:avLst/>
+                    </a:prstGeom>
+                  </pic:spPr>
+                </pic:pic>
+              </a:graphicData>
+            </a:graphic>
+          </wp:inline>
+        </w:drawing>
+      </w:r>
+    </w:p>
+    <w:p>
+      <w:pPr>
+        <w:ind w:left="-1276"/>
+        <w:rPr>
+          <w:sz w:val="18"/>
+          <w:szCs w:val="18"/>
+          <w:lang w:val="de-CH"/>
+        </w:rPr>
+      </w:pPr>
+      <w:proofErr w:type="spellStart"/>
+      <w:r>
+        <w:rPr>
+          <w:sz w:val="18"/>
+          <w:szCs w:val="18"/>
+          <w:lang w:val="de-CH"/>
+        </w:rPr>
+        <w:t>Async</w:t>
+      </w:r>
+      <w:proofErr w:type="spellEnd"/>
+      <w:r>
+        <w:rPr>
+          <w:sz w:val="18"/>
+          <w:szCs w:val="18"/>
+          <w:lang w:val="de-CH"/>
+        </w:rPr>
+        <w:t>/</w:t>
+      </w:r>
+      <w:proofErr w:type="spellStart"/>
+      <w:r>
+        <w:rPr>
+          <w:sz w:val="18"/>
+          <w:szCs w:val="18"/>
+          <w:lang w:val="de-CH"/>
+        </w:rPr>
+        <w:t>Await</w:t>
+      </w:r>
+      <w:proofErr w:type="spellEnd"/>
+    </w:p>
+    <w:p>
+      <w:pPr>
+        <w:ind w:left="-1276"/>
+        <w:rPr>
+          <w:sz w:val="18"/>
+          <w:szCs w:val="18"/>
+          <w:lang w:val="de-CH"/>
+        </w:rPr>
+      </w:pPr>
+      <w:r>
+        <w:rPr>
+          <w:sz w:val="18"/>
+          <w:szCs w:val="18"/>
+        </w:rPr>
+        <w:drawing>
+          <wp:anchor distT="0" distB="0" distL="114300" distR="114300" simplePos="0" relativeHeight="251662336" behindDoc="1" locked="0" layoutInCell="1" allowOverlap="1" wp14:anchorId="0BCA6229" wp14:editId="522D1089">
+            <wp:simplePos x="0" y="0"/>
+            <wp:positionH relativeFrom="column">
+              <wp:posOffset>2002790</wp:posOffset>
+            </wp:positionH>
+            <wp:positionV relativeFrom="paragraph">
+              <wp:posOffset>1773555</wp:posOffset>
+            </wp:positionV>
+            <wp:extent cx="4607560" cy="3124200"/>
+            <wp:effectExtent l="0" t="0" r="2540" b="0"/>
+            <wp:wrapTight wrapText="bothSides">
+              <wp:wrapPolygon edited="0">
+                <wp:start x="0" y="0"/>
+                <wp:lineTo x="0" y="21512"/>
+                <wp:lineTo x="21552" y="21512"/>
+                <wp:lineTo x="21552" y="0"/>
+                <wp:lineTo x="0" y="0"/>
+              </wp:wrapPolygon>
+            </wp:wrapTight>
+            <wp:docPr id="1961751685" name="Picture 1"/>
+            <wp:cNvGraphicFramePr>
+              <a:graphicFrameLocks xmlns:a="http://schemas.openxmlformats.org/drawingml/2006/main" noChangeAspect="1"/>
+            </wp:cNvGraphicFramePr>
+            <a:graphic xmlns:a="http://schemas.openxmlformats.org/drawingml/2006/main">
+              <a:graphicData uri="http://schemas.openxmlformats.org/drawingml/2006/picture">
+                <pic:pic xmlns:pic="http://schemas.openxmlformats.org/drawingml/2006/picture">
+                  <pic:nvPicPr>
+                    <pic:cNvPr id="1961751685" name=""/>
+                    <pic:cNvPicPr/>
+                  </pic:nvPicPr>
+                  <pic:blipFill>
+                    <a:blip r:embed="rId9" cstate="print">
+                      <a:extLst>
+                        <a:ext uri="{28A0092B-C50C-407E-A947-70E740481C1C}">
+                          <a14:useLocalDpi xmlns:a14="http://schemas.microsoft.com/office/drawing/2010/main" val="0"/>
+                        </a:ext>
+                      </a:extLst>
+                    </a:blip>
+                    <a:stretch>
+                      <a:fillRect/>
+                    </a:stretch>
+                  </pic:blipFill>
+                  <pic:spPr>
+                    <a:xfrm>
+                      <a:off x="0" y="0"/>
+                      <a:ext cx="4607560" cy="3124200"/>
+                    </a:xfrm>
+                    <a:prstGeom prst="rect">
+                      <a:avLst/>
+                    </a:prstGeom>
+                  </pic:spPr>
+                </pic:pic>
+              </a:graphicData>
+            </a:graphic>
+            <wp14:sizeRelH relativeFrom="page">
+              <wp14:pctWidth>0</wp14:pctWidth>
+            </wp14:sizeRelH>
+            <wp14:sizeRelV relativeFrom="page">
+              <wp14:pctHeight>0</wp14:pctHeight>
+            </wp14:sizeRelV>
+          </wp:anchor>
+        </w:drawing>
+      </w:r>
+      <w:r>
+        <w:rPr>
+          <w:sz w:val="18"/>
+          <w:szCs w:val="18"/>
+          <w:lang w:val="de-CH"/>
+        </w:rPr>
+        <w:drawing>
+          <wp:inline distT="0" distB="0" distL="0" distR="0" wp14:anchorId="3D31229B" wp14:editId="1B510A8B">
+            <wp:extent cx="2648248" cy="2484120"/>
+            <wp:effectExtent l="0" t="0" r="6350" b="5080"/>
+            <wp:docPr id="698515964" name="Picture 1"/>
+            <wp:cNvGraphicFramePr>
+              <a:graphicFrameLocks xmlns:a="http://schemas.openxmlformats.org/drawingml/2006/main" noChangeAspect="1"/>
+            </wp:cNvGraphicFramePr>
+            <a:graphic xmlns:a="http://schemas.openxmlformats.org/drawingml/2006/main">
+              <a:graphicData uri="http://schemas.openxmlformats.org/drawingml/2006/picture">
+                <pic:pic xmlns:pic="http://schemas.openxmlformats.org/drawingml/2006/picture">
+                  <pic:nvPicPr>
+                    <pic:cNvPr id="698515964" name=""/>
+                    <pic:cNvPicPr/>
+                  </pic:nvPicPr>
+                  <pic:blipFill>
+                    <a:blip r:embed="rId10"/>
+                    <a:stretch>
+                      <a:fillRect/>
+                    </a:stretch>
+                  </pic:blipFill>
+                  <pic:spPr>
+                    <a:xfrm>
+                      <a:off x="0" y="0"/>
+                      <a:ext cx="2723527" cy="2554734"/>
+                    </a:xfrm>
+                    <a:prstGeom prst="rect">
+                      <a:avLst/>
+                    </a:prstGeom>
+                  </pic:spPr>
+                </pic:pic>
+              </a:graphicData>
+            </a:graphic>
+          </wp:inline>
+        </w:drawing>
+      </w:r>
+    </w:p>
+    <w:p>
+      <w:pPr>
+        <w:ind w:left="-1276"/>
+        <w:rPr>
+          <w:sz w:val="18"/>
+          <w:szCs w:val="18"/>
+        </w:rPr>
+      </w:pPr>
+      <w:r>
+        <w:rPr>
+          <w:noProof/>
+          <w:sz w:val="18"/>
+          <w:szCs w:val="18"/>
+        </w:rPr>
+        <mc:AlternateContent>
+          <mc:Choice Requires="wps">
+            <w:drawing>
+              <wp:anchor distT="0" distB="0" distL="114300" distR="114300" simplePos="0" relativeHeight="251665408" behindDoc="0" locked="0" layoutInCell="1" allowOverlap="1" wp14:anchorId="176B354B" wp14:editId="351F5657">
+                <wp:simplePos x="0" y="0"/>
+                <wp:positionH relativeFrom="column">
+                  <wp:posOffset>-953904</wp:posOffset>
+                </wp:positionH>
+                <wp:positionV relativeFrom="paragraph">
+                  <wp:posOffset>608964</wp:posOffset>
+                </wp:positionV>
+                <wp:extent cx="2957095" cy="967539"/>
+                <wp:effectExtent l="0" t="0" r="15240" b="10795"/>
+                <wp:wrapNone/>
+                <wp:docPr id="1954896574" name="Text Box 4"/>
+                <wp:cNvGraphicFramePr/>
+                <a:graphic xmlns:a="http://schemas.openxmlformats.org/drawingml/2006/main">
+                  <a:graphicData uri="http://schemas.microsoft.com/office/word/2010/wordprocessingShape">
+                    <wps:wsp>
+                      <wps:cNvSpPr txBox="1"/>
+                      <wps:spPr>
+                        <a:xfrm>
+                          <a:off x="0" y="0"/>
+                          <a:ext cx="2957095" cy="967539"/>
+                        </a:xfrm>
+                        <a:prstGeom prst="rect">
+                          <a:avLst/>
+                        </a:prstGeom>
+                        <a:solidFill>
+                          <a:schemeClr val="lt1"/>
+                        </a:solidFill>
+                        <a:ln w="6350">
+                          <a:solidFill>
+                            <a:prstClr val="black"/>
+                          </a:solidFill>
+                        </a:ln>
+                      </wps:spPr>
+                      <wps:txbx>
+                        <w:txbxContent>
+                          <w:p>
+                            <w:pPr>
+                              <w:rPr>
+                                <w:sz w:val="10"/>
+                                <w:szCs w:val="10"/>
+                              </w:rPr>
+                            </w:pPr>
+                            <w:r>
+                              <w:rPr>
+                                <w:sz w:val="10"/>
+                                <w:szCs w:val="10"/>
+                              </w:rPr>
+                              <w:t>HTTP-Schnittstellen:</w:t>
+                            </w:r>
+                          </w:p>
+                          <w:p>
+                            <w:pPr>
+                              <w:rPr>
+                                <w:sz w:val="10"/>
+                                <w:szCs w:val="10"/>
+                              </w:rPr>
+                            </w:pPr>
+                            <w:r>
+                              <w:rPr>
+                                <w:b/>
+                                <w:bCs/>
+                                <w:sz w:val="10"/>
+                                <w:szCs w:val="10"/>
+                              </w:rPr>
+                              <w:t>Address:</w:t>
+                            </w:r>
+                            <w:r>
+                              <w:rPr>
+                                <w:sz w:val="10"/>
+                                <w:szCs w:val="10"/>
+                              </w:rPr>
+                              <w:t xml:space="preserve"> Die eindeutige URL (Uniform Resource Locator), die eine Ressource oder einen Endpunkt im Web identifiziert, zu dem die HTTP-Anfrage gesendet wird (z.B. </w:t>
+                            </w:r>
+                            <w:hyperlink r:id="rId11" w:tgtFrame="_new" w:history="1">
+                              <w:r>
+                                <w:rPr>
+                                  <w:rStyle w:val="Hyperlink"/>
+                                  <w:sz w:val="10"/>
+                                  <w:szCs w:val="10"/>
+                                </w:rPr>
+                                <w:t>https://example.com/api/users</w:t>
+                              </w:r>
+                            </w:hyperlink>
+                            <w:r>
+                              <w:rPr>
+                                <w:sz w:val="10"/>
+                                <w:szCs w:val="10"/>
+                              </w:rPr>
+                              <w:t>).</w:t>
+                            </w:r>
+                          </w:p>
+                          <w:p>
+                            <w:pPr>
+                              <w:rPr>
+                                <w:sz w:val="10"/>
+                                <w:szCs w:val="10"/>
+                              </w:rPr>
+                            </w:pPr>
+                            <w:r>
+                              <w:rPr>
+                                <w:b/>
+                                <w:bCs/>
+                                <w:sz w:val="10"/>
+                                <w:szCs w:val="10"/>
+                              </w:rPr>
+                              <w:t>Headers:</w:t>
+                            </w:r>
+                            <w:r>
+                              <w:rPr>
+                                <w:sz w:val="10"/>
+                                <w:szCs w:val="10"/>
+                              </w:rPr>
+                              <w:t xml:space="preserve"> Schlüssel-Wert-Paare, die zusätzliche Informationen über den HTTP-Anforderer und die Anfrage selbst enthalten (z.B. Content-Type, Authorization).</w:t>
+                            </w:r>
+                          </w:p>
+                          <w:p>
+                            <w:pPr>
+                              <w:rPr>
+                                <w:sz w:val="10"/>
+                                <w:szCs w:val="10"/>
+                              </w:rPr>
+                            </w:pPr>
+                            <w:r>
+                              <w:rPr>
+                                <w:b/>
+                                <w:bCs/>
+                                <w:sz w:val="10"/>
+                                <w:szCs w:val="10"/>
+                              </w:rPr>
+                              <w:t>Methods:</w:t>
+                            </w:r>
+                            <w:r>
+                              <w:rPr>
+                                <w:sz w:val="10"/>
+                                <w:szCs w:val="10"/>
+                              </w:rPr>
+                              <w:t xml:space="preserve"> HTTP-Verben, die angeben, welche Aktion auf der angeforderten Ressource durchgeführt werden soll (z.B. GET, POST, PUT, DELETE).</w:t>
+                            </w:r>
+                          </w:p>
+                          <w:p>
+                            <w:pPr>
+                              <w:rPr>
+                                <w:sz w:val="10"/>
+                                <w:szCs w:val="10"/>
+                              </w:rPr>
+                            </w:pPr>
+                            <w:r>
+                              <w:rPr>
+                                <w:b/>
+                                <w:bCs/>
+                                <w:sz w:val="10"/>
+                                <w:szCs w:val="10"/>
+                              </w:rPr>
+                              <w:t>Body:</w:t>
+                            </w:r>
+                            <w:r>
+                              <w:rPr>
+                                <w:sz w:val="10"/>
+                                <w:szCs w:val="10"/>
+                              </w:rPr>
+                              <w:t xml:space="preserve"> Daten, die bei bestimmten HTTP-Methoden (z.B. POST, PUT) an den Server gesendet werden, um Ressourcen zu erstellen oder zu aktualisieren.</w:t>
+                            </w:r>
+                          </w:p>
+                          <w:p>
+                            <w:pPr>
+                              <w:rPr>
+                                <w:sz w:val="10"/>
+                                <w:szCs w:val="10"/>
+                              </w:rPr>
+                            </w:pPr>
+                            <w:r>
+                              <w:rPr>
+                                <w:b/>
+                                <w:bCs/>
+                                <w:sz w:val="10"/>
+                                <w:szCs w:val="10"/>
+                              </w:rPr>
+                              <w:t>Status Codes:</w:t>
+                            </w:r>
+                            <w:r>
+                              <w:rPr>
+                                <w:sz w:val="10"/>
+                                <w:szCs w:val="10"/>
+                              </w:rPr>
+                              <w:t xml:space="preserve"> Dreistellige Zahlen, die das Ergebnis der HTTP-Anfrage anzeigen (z.B. 200 OK, 404 Not Found, 500 Internal Server Error).</w:t>
+                            </w:r>
+                          </w:p>
+                          <w:p>
+                            <w:pPr>
+                              <w:rPr>
+                                <w:sz w:val="10"/>
+                                <w:szCs w:val="10"/>
+                              </w:rPr>
+                            </w:pPr>
+                          </w:p>
+                          <w:p>
+                            <w:pPr>
+                              <w:rPr>
+                                <w:sz w:val="10"/>
+                                <w:szCs w:val="10"/>
+                              </w:rPr>
+                            </w:pPr>
+                          </w:p>
+                        </w:txbxContent>
+                      </wps:txbx>
+                      <wps:bodyPr rot="0" spcFirstLastPara="0" vertOverflow="overflow" horzOverflow="overflow" vert="horz" wrap="square" lIns="91440" tIns="45720" rIns="91440" bIns="45720" numCol="1" spcCol="0" rtlCol="0" fromWordArt="0" anchor="t" anchorCtr="0" forceAA="0" compatLnSpc="1">
+                        <a:prstTxWarp prst="textNoShape">
+                          <a:avLst/>
+                        </a:prstTxWarp>
+                        <a:noAutofit/>
+                      </wps:bodyPr>
+                    </wps:wsp>
+                  </a:graphicData>
+                </a:graphic>
+                <wp14:sizeRelH relativeFrom="margin">
+                  <wp14:pctWidth>0</wp14:pctWidth>
+                </wp14:sizeRelH>
+                <wp14:sizeRelV relativeFrom="margin">
+                  <wp14:pctHeight>0</wp14:pctHeight>
+                </wp14:sizeRelV>
+              </wp:anchor>
+            </w:drawing>
+          </mc:Choice>
+          <mc:Fallback>
+            <w:pict>
+              <v:shapetype w14:anchorId="176B354B" id="_x0000_t202" coordsize="21600,21600" o:spt="202" path="m,l,21600r21600,l21600,xe">
+                <v:stroke joinstyle="miter"/>
+                <v:path gradientshapeok="t" o:connecttype="rect"/>
+              </v:shapetype>
+              <v:shape id="Text Box 4" o:spid="_x0000_s1026" type="#_x0000_t202" style="position:absolute;left:0;text-align:left;margin-left:-75.1pt;margin-top:47.95pt;width:232.85pt;height:76.2pt;z-index:251665408;visibility:visible;mso-wrap-style:square;mso-width-percent:0;mso-height-percent:0;mso-wrap-distance-left:9pt;mso-wrap-distance-top:0;mso-wrap-distance-right:9pt;mso-wrap-distance-bottom:0;mso-position-horizontal:absolute;mso-position-horizontal-relative:text;mso-position-vertical:absolute;mso-position-vertical-relative:text;mso-width-percent:0;mso-height-percent:0;mso-width-relative:margin;mso-height-relative:margin;v-text-anchor:top" o:gfxdata="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" fillcolor="white [3201]" strokeweight=".5pt">
+                <v:textbox>
+                  <w:txbxContent>
+                    <w:p>
+                      <w:pPr>
+                        <w:rPr>
+                          <w:sz w:val="10"/>
+                          <w:szCs w:val="10"/>
+                        </w:rPr>
+                      </w:pPr>
+                      <w:r>
+                        <w:rPr>
+                          <w:sz w:val="10"/>
+                          <w:szCs w:val="10"/>
+                        </w:rPr>
+                        <w:t>HTTP-Schnittstellen:</w:t>
+                      </w:r>
+                    </w:p>
+                    <w:p>
+                      <w:pPr>
+                        <w:rPr>
+                          <w:sz w:val="10"/>
+                          <w:szCs w:val="10"/>
+                        </w:rPr>
+                      </w:pPr>
+                      <w:r>
+                        <w:rPr>
+                          <w:b/>
+                          <w:bCs/>
+                          <w:sz w:val="10"/>
+                          <w:szCs w:val="10"/>
+                        </w:rPr>
+                        <w:t>Address:</w:t>
+                      </w:r>
+                      <w:r>
+                        <w:rPr>
+                          <w:sz w:val="10"/>
+                          <w:szCs w:val="10"/>
+                        </w:rPr>
+                        <w:t xml:space="preserve"> Die eindeutige URL (Uniform Resource Locator), die eine Ressource oder einen Endpunkt im Web identifiziert, zu dem die HTTP-Anfrage gesendet wird (z.B. </w:t>
+                      </w:r>
+                      <w:hyperlink r:id="rId12" w:tgtFrame="_new" w:history="1">
+                        <w:r>
+                          <w:rPr>
+                            <w:rStyle w:val="Hyperlink"/>
+                            <w:sz w:val="10"/>
+                            <w:szCs w:val="10"/>
+                          </w:rPr>
+                          <w:t>https://example.com/api/users</w:t>
+                        </w:r>
+                      </w:hyperlink>
+                      <w:r>
+                        <w:rPr>
+                          <w:sz w:val="10"/>
+                          <w:szCs w:val="10"/>
+                        </w:rPr>
+                        <w:t>).</w:t>
+                      </w:r>
+                    </w:p>
+                    <w:p>
+                      <w:pPr>
+                        <w:rPr>
+                          <w:sz w:val="10"/>
+                          <w:szCs w:val="10"/>
+                        </w:rPr>
+                      </w:pPr>
+                      <w:r>
+                        <w:rPr>
+                          <w:b/>
+                          <w:bCs/>
+                          <w:sz w:val="10"/>
+                          <w:szCs w:val="10"/>
+                        </w:rPr>
+                        <w:t>Headers:</w:t>
+                      </w:r>
+                      <w:r>
+                        <w:rPr>
+                          <w:sz w:val="10"/>
+                          <w:szCs w:val="10"/>
+                        </w:rPr>
+                        <w:t xml:space="preserve"> Schlüssel-Wert-Paare, die zusätzliche Informationen über den HTTP-Anforderer und die Anfrage selbst enthalten (z.B. Content-Type, Authorization).</w:t>
+                      </w:r>
+                    </w:p>
+                    <w:p>
+                      <w:pPr>
+                        <w:rPr>
+                          <w:sz w:val="10"/>
+                          <w:szCs w:val="10"/>
+                        </w:rPr>
+                      </w:pPr>
+                      <w:r>
+                        <w:rPr>
+                          <w:b/>
+                          <w:bCs/>
+                          <w:sz w:val="10"/>
+                          <w:szCs w:val="10"/>
+                        </w:rPr>
+                        <w:t>Methods:</w:t>
+                      </w:r>
+                      <w:r>
+                        <w:rPr>
+                          <w:sz w:val="10"/>
+                          <w:szCs w:val="10"/>
+                        </w:rPr>
+                        <w:t xml:space="preserve"> HTTP-Verben, die angeben, welche Aktion auf der angeforderten Ressource durchgeführt werden soll (z.B. GET, POST, PUT, DELETE).</w:t>
+                      </w:r>
+                    </w:p>
+                    <w:p>
+                      <w:pPr>
+                        <w:rPr>
+                          <w:sz w:val="10"/>
+                          <w:szCs w:val="10"/>
+                        </w:rPr>
+                      </w:pPr>
+                      <w:r>
+                        <w:rPr>
+                          <w:b/>
+                          <w:bCs/>
+                          <w:sz w:val="10"/>
+                          <w:szCs w:val="10"/>
+                        </w:rPr>
+                        <w:t>Body:</w:t>
+                      </w:r>
+                      <w:r>
+                        <w:rPr>
+                          <w:sz w:val="10"/>
+                          <w:szCs w:val="10"/>
+                        </w:rPr>
+                        <w:t xml:space="preserve"> Daten, die bei bestimmten HTTP-Methoden (z.B. POST, PUT) an den Server gesendet werden, um Ressourcen zu erstellen oder zu aktualisieren.</w:t>
+                      </w:r>
+                    </w:p>
+                    <w:p>
+                      <w:pPr>
+                        <w:rPr>
+                          <w:sz w:val="10"/>
+                          <w:szCs w:val="10"/>
+                        </w:rPr>
+                      </w:pPr>
+                      <w:r>
+                        <w:rPr>
+                          <w:b/>
+                          <w:bCs/>
+                          <w:sz w:val="10"/>
+                          <w:szCs w:val="10"/>
+                        </w:rPr>
+                        <w:t>Status Codes:</w:t>
+                      </w:r>
+                      <w:r>
+                        <w:rPr>
+                          <w:sz w:val="10"/>
+                          <w:szCs w:val="10"/>
+                        </w:rPr>
+                        <w:t xml:space="preserve"> Dreistellige Zahlen, die das Ergebnis der HTTP-Anfrage anzeigen (z.B. 200 OK, 404 Not Found, 500 Internal Server Error).</w:t>
+                      </w:r>
+                    </w:p>
+                    <w:p>
+                      <w:pPr>
+                        <w:rPr>
+                          <w:sz w:val="10"/>
+                          <w:szCs w:val="10"/>
+                        </w:rPr>
+                      </w:pPr>
+                    </w:p>
+                    <w:p>
+                      <w:pPr>
+                        <w:rPr>
+                          <w:sz w:val="10"/>
+                          <w:szCs w:val="10"/>
+                        </w:rPr>
+                      </w:pPr>
+                    </w:p>
+                  </w:txbxContent>
+                </v:textbox>
+              </v:shape>
+            </w:pict>
+          </mc:Fallback>
+        </mc:AlternateContent>
+      </w:r>
+      <w:r>
+        <w:rPr>
+          <w:noProof/>
+          <w:sz w:val="18"/>
+          <w:szCs w:val="18"/>
+        </w:rPr>
+        <mc:AlternateContent>
+          <mc:Choice Requires="wps">
+            <w:drawing>
+              <wp:anchor distT="0" distB="0" distL="114300" distR="114300" simplePos="0" relativeHeight="251664384" behindDoc="0" locked="0" layoutInCell="1" allowOverlap="1" wp14:anchorId="316B4A72" wp14:editId="0C88C64D">
+                <wp:simplePos x="0" y="0"/>
+                <wp:positionH relativeFrom="column">
+                  <wp:posOffset>-956528</wp:posOffset>
+                </wp:positionH>
+                <wp:positionV relativeFrom="paragraph">
+                  <wp:posOffset>1578839</wp:posOffset>
+                </wp:positionV>
+                <wp:extent cx="2966295" cy="1424613"/>
+                <wp:effectExtent l="0" t="0" r="18415" b="10795"/>
+                <wp:wrapNone/>
+                <wp:docPr id="1111251849" name="Text Box 3"/>
+                <wp:cNvGraphicFramePr/>
+                <a:graphic xmlns:a="http://schemas.openxmlformats.org/drawingml/2006/main">
+                  <a:graphicData uri="http://schemas.microsoft.com/office/word/2010/wordprocessingShape">
+                    <wps:wsp>
+                      <wps:cNvSpPr txBox="1"/>
+                      <wps:spPr>
+                        <a:xfrm>
+                          <a:off x="0" y="0"/>
+                          <a:ext cx="2966295" cy="1424613"/>
+                        </a:xfrm>
+                        <a:prstGeom prst="rect">
+                          <a:avLst/>
+                        </a:prstGeom>
+                        <a:solidFill>
+                          <a:schemeClr val="lt1"/>
+                        </a:solidFill>
+                        <a:ln w="6350">
+                          <a:solidFill>
+                            <a:prstClr val="black"/>
+                          </a:solidFill>
+                        </a:ln>
+                      </wps:spPr>
+                      <wps:txbx>
+                        <w:txbxContent>
+                          <w:p>
+                            <w:pPr>
+                              <w:rPr>
+                                <w:sz w:val="10"/>
+                                <w:szCs w:val="10"/>
+                              </w:rPr>
+                            </w:pPr>
+                            <w:r>
+                              <w:rPr>
+                                <w:b/>
+                                <w:bCs/>
+                                <w:sz w:val="10"/>
+                                <w:szCs w:val="10"/>
+                              </w:rPr>
+                              <w:t>Callbacks:</w:t>
+                            </w:r>
+                          </w:p>
+                          <w:p>
+                            <w:pPr>
+                              <w:rPr>
+                                <w:sz w:val="10"/>
+                                <w:szCs w:val="10"/>
+                              </w:rPr>
+                            </w:pPr>
+                            <w:r>
+                              <w:rPr>
+                                <w:sz w:val="10"/>
+                                <w:szCs w:val="10"/>
+                              </w:rPr>
+                              <w:t>Callbacks sind Funktionen, die als Argumente an andere Funktionen übergeben werden und später ausgeführt werden, sobald eine asynchrone Operation abgeschlossen ist.</w:t>
+                            </w:r>
+                          </w:p>
+                          <w:p>
+                            <w:pPr>
+                              <w:rPr>
+                                <w:sz w:val="10"/>
+                                <w:szCs w:val="10"/>
+                              </w:rPr>
+                            </w:pPr>
+                            <w:r>
+                              <w:rPr>
+                                <w:sz w:val="10"/>
+                                <w:szCs w:val="10"/>
+                              </w:rPr>
+                              <w:t>Sie wurden häufig verwendet, um asynchrone Operationen in JavaScript zu verarbeiten, können jedoch zu sogenanntem "Callback-Hell" führen, wenn sie stark verschachtelt sind.</w:t>
+                            </w:r>
+                          </w:p>
+                          <w:p>
+                            <w:pPr>
+                              <w:rPr>
+                                <w:sz w:val="10"/>
+                                <w:szCs w:val="10"/>
+                              </w:rPr>
+                            </w:pPr>
+                            <w:r>
+                              <w:rPr>
+                                <w:b/>
+                                <w:bCs/>
+                                <w:sz w:val="10"/>
+                                <w:szCs w:val="10"/>
+                              </w:rPr>
+                              <w:t>Promises:</w:t>
+                            </w:r>
+                          </w:p>
+                          <w:p>
+                            <w:pPr>
+                              <w:rPr>
+                                <w:sz w:val="10"/>
+                                <w:szCs w:val="10"/>
+                              </w:rPr>
+                            </w:pPr>
+                            <w:r>
+                              <w:rPr>
+                                <w:sz w:val="10"/>
+                                <w:szCs w:val="10"/>
+                              </w:rPr>
+                              <w:t>Promises sind ein Konzept, das es ermöglicht, asynchrone Operationen in JavaScript effektiver zu verwalten.</w:t>
+                            </w:r>
+                          </w:p>
+                          <w:p>
+                            <w:pPr>
+                              <w:rPr>
+                                <w:sz w:val="10"/>
+                                <w:szCs w:val="10"/>
+                              </w:rPr>
+                            </w:pPr>
+                            <w:r>
+                              <w:rPr>
+                                <w:sz w:val="10"/>
+                                <w:szCs w:val="10"/>
+                              </w:rPr>
+                              <w:t>Sie repräsentieren den Abschluss oder den Fehlschlag einer asynchronen Operation und ermöglichen es, darauf zu warten und dann darauf zu reagieren, wenn die Operation abgeschlossen ist.</w:t>
+                            </w:r>
+                          </w:p>
+                          <w:p>
+                            <w:pPr>
+                              <w:rPr>
+                                <w:sz w:val="10"/>
+                                <w:szCs w:val="10"/>
+                              </w:rPr>
+                            </w:pPr>
+                            <w:r>
+                              <w:rPr>
+                                <w:b/>
+                                <w:bCs/>
+                                <w:sz w:val="10"/>
+                                <w:szCs w:val="10"/>
+                              </w:rPr>
+                              <w:t>async/await:</w:t>
+                            </w:r>
+                          </w:p>
+                          <w:p>
+                            <w:pPr>
+                              <w:rPr>
+                                <w:sz w:val="10"/>
+                                <w:szCs w:val="10"/>
+                              </w:rPr>
+                            </w:pPr>
+                            <w:r>
+                              <w:rPr>
+                                <w:sz w:val="10"/>
+                                <w:szCs w:val="10"/>
+                              </w:rPr>
+                              <w:t>async/await ist eine syntaktische Verbesserung in JavaScript, die auf Promises basiert und die Arbeit mit asynchronem Code erleichtert.</w:t>
+                            </w:r>
+                          </w:p>
+                          <w:p>
+                            <w:pPr>
+                              <w:rPr>
+                                <w:sz w:val="10"/>
+                                <w:szCs w:val="10"/>
+                              </w:rPr>
+                            </w:pPr>
+                            <w:r>
+                              <w:rPr>
+                                <w:sz w:val="10"/>
+                                <w:szCs w:val="10"/>
+                              </w:rPr>
+                              <w:t xml:space="preserve">Die </w:t>
+                            </w:r>
+                            <w:r>
+                              <w:rPr>
+                                <w:b/>
+                                <w:bCs/>
+                                <w:sz w:val="10"/>
+                                <w:szCs w:val="10"/>
+                              </w:rPr>
+                              <w:t>async</w:t>
+                            </w:r>
+                            <w:r>
+                              <w:rPr>
+                                <w:sz w:val="10"/>
+                                <w:szCs w:val="10"/>
+                              </w:rPr>
+                              <w:t>-Kennzeichnung vor einer Funktion gibt an, dass sie asynchronen Code enthält und eine Promise zurückgibt.</w:t>
+                            </w:r>
+                          </w:p>
+                          <w:p>
+                            <w:pPr>
+                              <w:rPr>
+                                <w:sz w:val="10"/>
+                                <w:szCs w:val="10"/>
+                              </w:rPr>
+                            </w:pPr>
+                            <w:r>
+                              <w:rPr>
+                                <w:sz w:val="10"/>
+                                <w:szCs w:val="10"/>
+                              </w:rPr>
+                              <w:t xml:space="preserve">Das </w:t>
+                            </w:r>
+                            <w:r>
+                              <w:rPr>
+                                <w:b/>
+                                <w:bCs/>
+                                <w:sz w:val="10"/>
+                                <w:szCs w:val="10"/>
+                              </w:rPr>
+                              <w:t>await</w:t>
+                            </w:r>
+                            <w:r>
+                              <w:rPr>
+                                <w:sz w:val="10"/>
+                                <w:szCs w:val="10"/>
+                              </w:rPr>
+                              <w:t xml:space="preserve">-Schlüsselwort kann innerhalb einer als </w:t>
+                            </w:r>
+                            <w:r>
+                              <w:rPr>
+                                <w:b/>
+                                <w:bCs/>
+                                <w:sz w:val="10"/>
+                                <w:szCs w:val="10"/>
+                              </w:rPr>
+                              <w:t>async</w:t>
+                            </w:r>
+                            <w:r>
+                              <w:rPr>
+                                <w:sz w:val="10"/>
+                                <w:szCs w:val="10"/>
+                              </w:rPr>
+                              <w:t xml:space="preserve"> markierten Funktion verwendet werden, um auf das Ergebnis einer Promise zu warten, ohne die Ausführung des Codes zu blockieren.</w:t>
+                            </w:r>
+                          </w:p>
+                          <w:p>
+                            <w:pPr>
+                              <w:rPr>
+                                <w:sz w:val="10"/>
+                                <w:szCs w:val="10"/>
+                              </w:rPr>
+                            </w:pPr>
+                          </w:p>
+                          <w:p>
+                            <w:pPr>
+                              <w:rPr>
+                                <w:sz w:val="10"/>
+                                <w:szCs w:val="10"/>
+                              </w:rPr>
+                            </w:pPr>
+                          </w:p>
+                        </w:txbxContent>
+                      </wps:txbx>
+                      <wps:bodyPr rot="0" spcFirstLastPara="0" vertOverflow="overflow" horzOverflow="overflow" vert="horz" wrap="square" lIns="91440" tIns="45720" rIns="91440" bIns="45720" numCol="1" spcCol="0" rtlCol="0" fromWordArt="0" anchor="t" anchorCtr="0" forceAA="0" compatLnSpc="1">
+                        <a:prstTxWarp prst="textNoShape">
+                          <a:avLst/>
+                        </a:prstTxWarp>
+                        <a:noAutofit/>
+                      </wps:bodyPr>
+                    </wps:wsp>
+                  </a:graphicData>
+                </a:graphic>
+                <wp14:sizeRelH relativeFrom="margin">
+                  <wp14:pctWidth>0</wp14:pctWidth>
+                </wp14:sizeRelH>
+                <wp14:sizeRelV relativeFrom="margin">
+                  <wp14:pctHeight>0</wp14:pctHeight>
+                </wp14:sizeRelV>
+              </wp:anchor>
+            </w:drawing>
+          </mc:Choice>
+          <mc:Fallback>
+            <w:pict>
+              <v:shape w14:anchorId="316B4A72" id="Text Box 3" o:spid="_x0000_s1027" type="#_x0000_t202" style="position:absolute;left:0;text-align:left;margin-left:-75.3pt;margin-top:124.3pt;width:233.55pt;height:112.15pt;z-index:251664384;visibility:visible;mso-wrap-style:square;mso-width-percent:0;mso-height-percent:0;mso-wrap-distance-left:9pt;mso-wrap-distance-top:0;mso-wrap-distance-right:9pt;mso-wrap-distance-bottom:0;mso-position-horizontal:absolute;mso-position-horizontal-relative:text;mso-position-vertical:absolute;mso-position-vertical-relative:text;mso-width-percent:0;mso-height-percent:0;mso-width-relative:margin;mso-height-relative:margin;v-text-anchor:top" o:gfxdata="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" fillcolor="white [3201]" strokeweight=".5pt">
+                <v:textbox>
+                  <w:txbxContent>
+                    <w:p>
+                      <w:pPr>
+                        <w:rPr>
+                          <w:sz w:val="10"/>
+                          <w:szCs w:val="10"/>
+                        </w:rPr>
+                      </w:pPr>
+                      <w:r>
+                        <w:rPr>
+                          <w:b/>
+                          <w:bCs/>
+                          <w:sz w:val="10"/>
+                          <w:szCs w:val="10"/>
+                        </w:rPr>
+                        <w:t>Callbacks:</w:t>
+                      </w:r>
+                    </w:p>
+                    <w:p>
+                      <w:pPr>
+                        <w:rPr>
+                          <w:sz w:val="10"/>
+                          <w:szCs w:val="10"/>
+                        </w:rPr>
+                      </w:pPr>
+                      <w:r>
+                        <w:rPr>
+                          <w:sz w:val="10"/>
+                          <w:szCs w:val="10"/>
+                        </w:rPr>
+                        <w:t>Callbacks sind Funktionen, die als Argumente an andere Funktionen übergeben werden und später ausgeführt werden, sobald eine asynchrone Operation abgeschlossen ist.</w:t>
+                      </w:r>
+                    </w:p>
+                    <w:p>
+                      <w:pPr>
+                        <w:rPr>
+                          <w:sz w:val="10"/>
+                          <w:szCs w:val="10"/>
+                        </w:rPr>
+                      </w:pPr>
+                      <w:r>
+                        <w:rPr>
+                          <w:sz w:val="10"/>
+                          <w:szCs w:val="10"/>
+                        </w:rPr>
+                        <w:t>Sie wurden häufig verwendet, um asynchrone Operationen in JavaScript zu verarbeiten, können jedoch zu sogenanntem "Callback-Hell" führen, wenn sie stark verschachtelt sind.</w:t>
+                      </w:r>
+                    </w:p>
+                    <w:p>
+                      <w:pPr>
+                        <w:rPr>
+                          <w:sz w:val="10"/>
+                          <w:szCs w:val="10"/>
+                        </w:rPr>
+                      </w:pPr>
+                      <w:r>
+                        <w:rPr>
+                          <w:b/>
+                          <w:bCs/>
+                          <w:sz w:val="10"/>
+                          <w:szCs w:val="10"/>
+                        </w:rPr>
+                        <w:t>Promises:</w:t>
+                      </w:r>
+                    </w:p>
+                    <w:p>
+                      <w:pPr>
+                        <w:rPr>
+                          <w:sz w:val="10"/>
+                          <w:szCs w:val="10"/>
+                        </w:rPr>
+                      </w:pPr>
+                      <w:r>
+                        <w:rPr>
+                          <w:sz w:val="10"/>
+                          <w:szCs w:val="10"/>
+                        </w:rPr>
+                        <w:t>Promises sind ein Konzept, das es ermöglicht, asynchrone Operationen in JavaScript effektiver zu verwalten.</w:t>
+                      </w:r>
+                    </w:p>
+                    <w:p>
+                      <w:pPr>
+                        <w:rPr>
+                          <w:sz w:val="10"/>
+                          <w:szCs w:val="10"/>
+                        </w:rPr>
+                      </w:pPr>
+                      <w:r>
+                        <w:rPr>
+                          <w:sz w:val="10"/>
+                          <w:szCs w:val="10"/>
+                        </w:rPr>
+                        <w:t>Sie repräsentieren den Abschluss oder den Fehlschlag einer asynchronen Operation und ermöglichen es, darauf zu warten und dann darauf zu reagieren, wenn die Operation abgeschlossen ist.</w:t>
+                      </w:r>
+                    </w:p>
+                    <w:p>
+                      <w:pPr>
+                        <w:rPr>
+                          <w:sz w:val="10"/>
+                          <w:szCs w:val="10"/>
+                        </w:rPr>
+                      </w:pPr>
+                      <w:r>
+                        <w:rPr>
+                          <w:b/>
+                          <w:bCs/>
+                          <w:sz w:val="10"/>
+                          <w:szCs w:val="10"/>
+                        </w:rPr>
+                        <w:t>async/await:</w:t>
+                      </w:r>
+                    </w:p>
+                    <w:p>
+                      <w:pPr>
+                        <w:rPr>
+                          <w:sz w:val="10"/>
+                          <w:szCs w:val="10"/>
+                        </w:rPr>
+                      </w:pPr>
+                      <w:r>
+                        <w:rPr>
+                          <w:sz w:val="10"/>
+                          <w:szCs w:val="10"/>
+                        </w:rPr>
+                        <w:t>async/await ist eine syntaktische Verbesserung in JavaScript, die auf Promises basiert und die Arbeit mit asynchronem Code erleichtert.</w:t>
+                      </w:r>
+                    </w:p>
+                    <w:p>
+                      <w:pPr>
+                        <w:rPr>
+                          <w:sz w:val="10"/>
+                          <w:szCs w:val="10"/>
+                        </w:rPr>
+                      </w:pPr>
+                      <w:r>
+                        <w:rPr>
+                          <w:sz w:val="10"/>
+                          <w:szCs w:val="10"/>
+                        </w:rPr>
+                        <w:t xml:space="preserve">Die </w:t>
+                      </w:r>
+                      <w:r>
+                        <w:rPr>
+                          <w:b/>
+                          <w:bCs/>
+                          <w:sz w:val="10"/>
+                          <w:szCs w:val="10"/>
+                        </w:rPr>
+                        <w:t>async</w:t>
+                      </w:r>
+                      <w:r>
+                        <w:rPr>
+                          <w:sz w:val="10"/>
+                          <w:szCs w:val="10"/>
+                        </w:rPr>
+                        <w:t>-Kennzeichnung vor einer Funktion gibt an, dass sie asynchronen Code enthält und eine Promise zurückgibt.</w:t>
+                      </w:r>
+                    </w:p>
+                    <w:p>
+                      <w:pPr>
+                        <w:rPr>
+                          <w:sz w:val="10"/>
+                          <w:szCs w:val="10"/>
+                        </w:rPr>
+                      </w:pPr>
+                      <w:r>
+                        <w:rPr>
+                          <w:sz w:val="10"/>
+                          <w:szCs w:val="10"/>
+                        </w:rPr>
+                        <w:t xml:space="preserve">Das </w:t>
+                      </w:r>
+                      <w:r>
+                        <w:rPr>
+                          <w:b/>
+                          <w:bCs/>
+                          <w:sz w:val="10"/>
+                          <w:szCs w:val="10"/>
+                        </w:rPr>
+                        <w:t>await</w:t>
+                      </w:r>
+                      <w:r>
+                        <w:rPr>
+                          <w:sz w:val="10"/>
+                          <w:szCs w:val="10"/>
+                        </w:rPr>
+                        <w:t xml:space="preserve">-Schlüsselwort kann innerhalb einer als </w:t>
+                      </w:r>
+                      <w:r>
+                        <w:rPr>
+                          <w:b/>
+                          <w:bCs/>
+                          <w:sz w:val="10"/>
+                          <w:szCs w:val="10"/>
+                        </w:rPr>
+                        <w:t>async</w:t>
+                      </w:r>
+                      <w:r>
+                        <w:rPr>
+                          <w:sz w:val="10"/>
+                          <w:szCs w:val="10"/>
+                        </w:rPr>
+                        <w:t xml:space="preserve"> markierten Funktion verwendet werden, um auf das Ergebnis einer Promise zu warten, ohne die Ausführung des Codes zu blockieren.</w:t>
+                      </w:r>
+                    </w:p>
+                    <w:p>
+                      <w:pPr>
+                        <w:rPr>
+                          <w:sz w:val="10"/>
+                          <w:szCs w:val="10"/>
+                        </w:rPr>
+                      </w:pPr>
+                    </w:p>
+                    <w:p>
+                      <w:pPr>
+                        <w:rPr>
+                          <w:sz w:val="10"/>
+                          <w:szCs w:val="10"/>
+                        </w:rPr>
+                      </w:pPr>
+                    </w:p>
+                  </w:txbxContent>
+                </v:textbox>
+              </v:shape>
+            </w:pict>
+          </mc:Fallback>
+        </mc:AlternateContent>
+      </w:r>
+      <w:r>
+        <w:rPr>
+          <w:noProof/>
+          <w:sz w:val="18"/>
+          <w:szCs w:val="18"/>
+        </w:rPr>
+        <mc:AlternateContent>
+          <mc:Choice Requires="wps">
+            <w:drawing>
+              <wp:anchor distT="0" distB="0" distL="114300" distR="114300" simplePos="0" relativeHeight="251663360" behindDoc="0" locked="0" layoutInCell="1" allowOverlap="1" wp14:anchorId="208799DB" wp14:editId="741B7266">
+                <wp:simplePos x="0" y="0"/>
+                <wp:positionH relativeFrom="column">
+                  <wp:posOffset>-969010</wp:posOffset>
+                </wp:positionH>
+                <wp:positionV relativeFrom="paragraph">
+                  <wp:posOffset>3004819</wp:posOffset>
+                </wp:positionV>
+                <wp:extent cx="2977515" cy="1811655"/>
+                <wp:effectExtent l="0" t="0" r="6985" b="17145"/>
+                <wp:wrapNone/>
+                <wp:docPr id="752260747" name="Text Box 2"/>
+                <wp:cNvGraphicFramePr/>
+                <a:graphic xmlns:a="http://schemas.openxmlformats.org/drawingml/2006/main">
+                  <a:graphicData uri="http://schemas.microsoft.com/office/word/2010/wordprocessingShape">
+                    <wps:wsp>
+                      <wps:cNvSpPr txBox="1"/>
+                      <wps:spPr>
+                        <a:xfrm>
+                          <a:off x="0" y="0"/>
+                          <a:ext cx="2977515" cy="1811655"/>
+                        </a:xfrm>
+                        <a:prstGeom prst="rect">
+                          <a:avLst/>
+                        </a:prstGeom>
+                        <a:solidFill>
+                          <a:schemeClr val="lt1"/>
+                        </a:solidFill>
+                        <a:ln w="6350">
+                          <a:solidFill>
+                            <a:prstClr val="black"/>
+                          </a:solidFill>
+                        </a:ln>
+                      </wps:spPr>
+                      <wps:txbx>
+                        <w:txbxContent>
+                          <w:p>
+                            <w:pPr>
+                              <w:rPr>
+                                <w:sz w:val="10"/>
+                                <w:szCs w:val="10"/>
+                              </w:rPr>
+                            </w:pPr>
+                            <w:r>
+                              <w:rPr>
+                                <w:sz w:val="10"/>
+                                <w:szCs w:val="10"/>
+                              </w:rPr>
+                              <w:t>Node.js ist eine Open-Source-Plattform für die serverseitige Entwicklung von JavaScript-Anwendungen. Hier sind einige wichtige Punkte zu Node.js:</w:t>
+                            </w:r>
+                          </w:p>
+                          <w:p>
+                            <w:pPr>
+                              <w:numPr>
+                                <w:ilvl w:val="0"/>
+                                <w:numId w:val="9"/>
+                              </w:numPr>
+                              <w:rPr>
+                                <w:sz w:val="10"/>
+                                <w:szCs w:val="10"/>
+                              </w:rPr>
+                            </w:pPr>
+                            <w:r>
+                              <w:rPr>
+                                <w:b/>
+                                <w:bCs/>
+                                <w:sz w:val="10"/>
+                                <w:szCs w:val="10"/>
+                              </w:rPr>
+                              <w:t>JavaScript auf dem Server:</w:t>
+                            </w:r>
+                            <w:r>
+                              <w:rPr>
+                                <w:sz w:val="10"/>
+                                <w:szCs w:val="10"/>
+                              </w:rPr>
+                              <w:t xml:space="preserve"> Node.js ermöglicht es Entwicklern, serverseitige Anwendungen mit JavaScript zu erstellen, einer Sprache, die normalerweise im Browser für die clientseitige Entwicklung verwendet wird.</w:t>
+                            </w:r>
+                          </w:p>
+                          <w:p>
+                            <w:pPr>
+                              <w:numPr>
+                                <w:ilvl w:val="0"/>
+                                <w:numId w:val="9"/>
+                              </w:numPr>
+                              <w:rPr>
+                                <w:sz w:val="10"/>
+                                <w:szCs w:val="10"/>
+                              </w:rPr>
+                            </w:pPr>
+                            <w:r>
+                              <w:rPr>
+                                <w:b/>
+                                <w:bCs/>
+                                <w:sz w:val="10"/>
+                                <w:szCs w:val="10"/>
+                              </w:rPr>
+                              <w:t>Eventgetriebene Architektur:</w:t>
+                            </w:r>
+                            <w:r>
+                              <w:rPr>
+                                <w:sz w:val="10"/>
+                                <w:szCs w:val="10"/>
+                              </w:rPr>
+                              <w:t xml:space="preserve"> Node.js verwendet eine ereignisgesteuerte, nicht blockierende Eingabe-/Ausgabe-Architektur, die es ermöglicht, mehrere gleichzeitige Verbindungen effizient zu handhaben. Dadurch eignet es sich besonders gut für Echtzeitanwendungen wie Websockets und Chat-Anwendungen.</w:t>
+                            </w:r>
+                          </w:p>
+                          <w:p>
+                            <w:pPr>
+                              <w:numPr>
+                                <w:ilvl w:val="0"/>
+                                <w:numId w:val="9"/>
+                              </w:numPr>
+                              <w:rPr>
+                                <w:sz w:val="10"/>
+                                <w:szCs w:val="10"/>
+                              </w:rPr>
+                            </w:pPr>
+                            <w:r>
+                              <w:rPr>
+                                <w:b/>
+                                <w:bCs/>
+                                <w:sz w:val="10"/>
+                                <w:szCs w:val="10"/>
+                              </w:rPr>
+                              <w:t>V8 JavaScript Engine:</w:t>
+                            </w:r>
+                            <w:r>
+                              <w:rPr>
+                                <w:sz w:val="10"/>
+                                <w:szCs w:val="10"/>
+                              </w:rPr>
+                              <w:t xml:space="preserve"> Node.js basiert auf der V8-JavaScript-Engine von Google, die auch in Chrome verwendet wird. Diese Engine ermöglicht eine schnelle Ausführung von JavaScript-Code.</w:t>
+                            </w:r>
+                          </w:p>
+                          <w:p>
+                            <w:pPr>
+                              <w:numPr>
+                                <w:ilvl w:val="0"/>
+                                <w:numId w:val="9"/>
+                              </w:numPr>
+                              <w:rPr>
+                                <w:sz w:val="10"/>
+                                <w:szCs w:val="10"/>
+                              </w:rPr>
+                            </w:pPr>
+                            <w:r>
+                              <w:rPr>
+                                <w:b/>
+                                <w:bCs/>
+                                <w:sz w:val="10"/>
+                                <w:szCs w:val="10"/>
+                              </w:rPr>
+                              <w:t>NPM (Node Package Manager):</w:t>
+                            </w:r>
+                            <w:r>
+                              <w:rPr>
+                                <w:sz w:val="10"/>
+                                <w:szCs w:val="10"/>
+                              </w:rPr>
+                              <w:t xml:space="preserve"> Node.js wird mit einem integrierten Paketverwaltungssystem namens npm geliefert, das es Entwicklern ermöglicht, Bibliotheken und Pakete von Drittanbietern einfach zu installieren, zu verwalten und in ihren Projekten zu verwenden.</w:t>
+                            </w:r>
+                          </w:p>
+                          <w:p>
+                            <w:pPr>
+                              <w:numPr>
+                                <w:ilvl w:val="0"/>
+                                <w:numId w:val="9"/>
+                              </w:numPr>
+                              <w:rPr>
+                                <w:sz w:val="10"/>
+                                <w:szCs w:val="10"/>
+                              </w:rPr>
+                            </w:pPr>
+                            <w:r>
+                              <w:rPr>
+                                <w:b/>
+                                <w:bCs/>
+                                <w:sz w:val="10"/>
+                                <w:szCs w:val="10"/>
+                              </w:rPr>
+                              <w:t>Modularität:</w:t>
+                            </w:r>
+                            <w:r>
+                              <w:rPr>
+                                <w:sz w:val="10"/>
+                                <w:szCs w:val="10"/>
+                              </w:rPr>
+                              <w:t xml:space="preserve"> Node.js fördert die Modularität und Wiederverwendbarkeit von Code durch das Konzept der Module. Entwickler können Funktionen und Features in separate Module aufteilen und diese in ihren Anwendungen verwenden.</w:t>
+                            </w:r>
+                          </w:p>
+                          <w:p>
+                            <w:pPr>
+                              <w:numPr>
+                                <w:ilvl w:val="0"/>
+                                <w:numId w:val="9"/>
+                              </w:numPr>
+                              <w:rPr>
+                                <w:sz w:val="10"/>
+                                <w:szCs w:val="10"/>
+                              </w:rPr>
+                            </w:pPr>
+                            <w:r>
+                              <w:rPr>
+                                <w:b/>
+                                <w:bCs/>
+                                <w:sz w:val="10"/>
+                                <w:szCs w:val="10"/>
+                              </w:rPr>
+                              <w:t>Skalierbarkeit:</w:t>
+                            </w:r>
+                            <w:r>
+                              <w:rPr>
+                                <w:sz w:val="10"/>
+                                <w:szCs w:val="10"/>
+                              </w:rPr>
+                              <w:t xml:space="preserve"> Durch die nicht blockierende Eingabe-/Ausgabe-Architektur und die effiziente Verarbeitung von Ereignissen ermöglicht Node.js die Entwicklung skalierbarer Anwendungen, die mit einem hohen Datenaufkommen umgehen können.</w:t>
+                            </w:r>
+                          </w:p>
+                          <w:p>
+                            <w:pPr>
+                              <w:rPr>
+                                <w:sz w:val="10"/>
+                                <w:szCs w:val="10"/>
+                              </w:rPr>
+                            </w:pPr>
+                          </w:p>
+                        </w:txbxContent>
+                      </wps:txbx>
+                      <wps:bodyPr rot="0" spcFirstLastPara="0" vertOverflow="overflow" horzOverflow="overflow" vert="horz" wrap="square" lIns="91440" tIns="45720" rIns="91440" bIns="45720" numCol="1" spcCol="0" rtlCol="0" fromWordArt="0" anchor="t" anchorCtr="0" forceAA="0" compatLnSpc="1">
+                        <a:prstTxWarp prst="textNoShape">
+                          <a:avLst/>
+                        </a:prstTxWarp>
+                        <a:noAutofit/>
+                      </wps:bodyPr>
+                    </wps:wsp>
+                  </a:graphicData>
+                </a:graphic>
+                <wp14:sizeRelH relativeFrom="margin">
+                  <wp14:pctWidth>0</wp14:pctWidth>
+                </wp14:sizeRelH>
+                <wp14:sizeRelV relativeFrom="margin">
+                  <wp14:pctHeight>0</wp14:pctHeight>
+                </wp14:sizeRelV>
+              </wp:anchor>
+            </w:drawing>
+          </mc:Choice>
+          <mc:Fallback>
+            <w:pict>
+              <v:shape w14:anchorId="208799DB" id="Text Box 2" o:spid="_x0000_s1028" type="#_x0000_t202" style="position:absolute;left:0;text-align:left;margin-left:-76.3pt;margin-top:236.6pt;width:234.45pt;height:142.65pt;z-index:251663360;visibility:visible;mso-wrap-style:square;mso-width-percent:0;mso-height-percent:0;mso-wrap-distance-left:9pt;mso-wrap-distance-top:0;mso-wrap-distance-right:9pt;mso-wrap-distance-bottom:0;mso-position-horizontal:absolute;mso-position-horizontal-relative:text;mso-position-vertical:absolute;mso-position-vertical-relative:text;mso-width-percent:0;mso-height-percent:0;mso-width-relative:margin;mso-height-relative:margin;v-text-anchor:top" o:gfxdata="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" fillcolor="white [3201]" strokeweight=".5pt">
+                <v:textbox>
+                  <w:txbxContent>
+                    <w:p>
+                      <w:pPr>
+                        <w:rPr>
+                          <w:sz w:val="10"/>
+                          <w:szCs w:val="10"/>
+                        </w:rPr>
+                      </w:pPr>
+                      <w:r>
+                        <w:rPr>
+                          <w:sz w:val="10"/>
+                          <w:szCs w:val="10"/>
+                        </w:rPr>
+                        <w:t>Node.js ist eine Open-Source-Plattform für die serverseitige Entwicklung von JavaScript-Anwendungen. Hier sind einige wichtige Punkte zu Node.js:</w:t>
+                      </w:r>
+                    </w:p>
+                    <w:p>
+                      <w:pPr>
+                        <w:numPr>
+                          <w:ilvl w:val="0"/>
+                          <w:numId w:val="9"/>
+                        </w:numPr>
+                        <w:rPr>
+                          <w:sz w:val="10"/>
+                          <w:szCs w:val="10"/>
+                        </w:rPr>
+                      </w:pPr>
+                      <w:r>
+                        <w:rPr>
+                          <w:b/>
+                          <w:bCs/>
+                          <w:sz w:val="10"/>
+                          <w:szCs w:val="10"/>
+                        </w:rPr>
+                        <w:t>JavaScript auf dem Server:</w:t>
+                      </w:r>
+                      <w:r>
+                        <w:rPr>
+                          <w:sz w:val="10"/>
+                          <w:szCs w:val="10"/>
+                        </w:rPr>
+                        <w:t xml:space="preserve"> Node.js ermöglicht es Entwicklern, serverseitige Anwendungen mit JavaScript zu erstellen, einer Sprache, die normalerweise im Browser für die clientseitige Entwicklung verwendet wird.</w:t>
+                      </w:r>
+                    </w:p>
+                    <w:p>
+                      <w:pPr>
+                        <w:numPr>
+                          <w:ilvl w:val="0"/>
+                          <w:numId w:val="9"/>
+                        </w:numPr>
+                        <w:rPr>
+                          <w:sz w:val="10"/>
+                          <w:szCs w:val="10"/>
+                        </w:rPr>
+                      </w:pPr>
+                      <w:r>
+                        <w:rPr>
+                          <w:b/>
+                          <w:bCs/>
+                          <w:sz w:val="10"/>
+                          <w:szCs w:val="10"/>
+                        </w:rPr>
+                        <w:t>Eventgetriebene Architektur:</w:t>
+                      </w:r>
+                      <w:r>
+                        <w:rPr>
+                          <w:sz w:val="10"/>
+                          <w:szCs w:val="10"/>
+                        </w:rPr>
+                        <w:t xml:space="preserve"> Node.js verwendet eine ereignisgesteuerte, nicht blockierende Eingabe-/Ausgabe-Architektur, die es ermöglicht, mehrere gleichzeitige Verbindungen effizient zu handhaben. Dadurch eignet es sich besonders gut für Echtzeitanwendungen wie Websockets und Chat-Anwendungen.</w:t>
+                      </w:r>
+                    </w:p>
+                    <w:p>
+                      <w:pPr>
+                        <w:numPr>
+                          <w:ilvl w:val="0"/>
+                          <w:numId w:val="9"/>
+                        </w:numPr>
+                        <w:rPr>
+                          <w:sz w:val="10"/>
+                          <w:szCs w:val="10"/>
+                        </w:rPr>
+                      </w:pPr>
+                      <w:r>
+                        <w:rPr>
+                          <w:b/>
+                          <w:bCs/>
+                          <w:sz w:val="10"/>
+                          <w:szCs w:val="10"/>
+                        </w:rPr>
+                        <w:t>V8 JavaScript Engine:</w:t>
+                      </w:r>
+                      <w:r>
+                        <w:rPr>
+                          <w:sz w:val="10"/>
+                          <w:szCs w:val="10"/>
+                        </w:rPr>
+                        <w:t xml:space="preserve"> Node.js basiert auf der V8-JavaScript-Engine von Google, die auch in Chrome verwendet wird. Diese Engine ermöglicht eine schnelle Ausführung von JavaScript-Code.</w:t>
+                      </w:r>
+                    </w:p>
+                    <w:p>
+                      <w:pPr>
+                        <w:numPr>
+                          <w:ilvl w:val="0"/>
+                          <w:numId w:val="9"/>
+                        </w:numPr>
+                        <w:rPr>
+                          <w:sz w:val="10"/>
+                          <w:szCs w:val="10"/>
+                        </w:rPr>
+                      </w:pPr>
+                      <w:r>
+                        <w:rPr>
+                          <w:b/>
+                          <w:bCs/>
+                          <w:sz w:val="10"/>
+                          <w:szCs w:val="10"/>
+                        </w:rPr>
+                        <w:t>NPM (Node Package Manager):</w:t>
+                      </w:r>
+                      <w:r>
+                        <w:rPr>
+                          <w:sz w:val="10"/>
+                          <w:szCs w:val="10"/>
+                        </w:rPr>
+                        <w:t xml:space="preserve"> Node.js wird mit einem integrierten Paketverwaltungssystem namens npm geliefert, das es Entwicklern ermöglicht, Bibliotheken und Pakete von Drittanbietern einfach zu installieren, zu verwalten und in ihren Projekten zu verwenden.</w:t>
+                      </w:r>
+                    </w:p>
+                    <w:p>
+                      <w:pPr>
+                        <w:numPr>
+                          <w:ilvl w:val="0"/>
+                          <w:numId w:val="9"/>
+                        </w:numPr>
+                        <w:rPr>
+                          <w:sz w:val="10"/>
+                          <w:szCs w:val="10"/>
+                        </w:rPr>
+                      </w:pPr>
+                      <w:r>
+                        <w:rPr>
+                          <w:b/>
+                          <w:bCs/>
+                          <w:sz w:val="10"/>
+                          <w:szCs w:val="10"/>
+                        </w:rPr>
+                        <w:t>Modularität:</w:t>
+                      </w:r>
+                      <w:r>
+                        <w:rPr>
+                          <w:sz w:val="10"/>
+                          <w:szCs w:val="10"/>
+                        </w:rPr>
+                        <w:t xml:space="preserve"> Node.js fördert die Modularität und Wiederverwendbarkeit von Code durch das Konzept der Module. Entwickler können Funktionen und Features in separate Module aufteilen und diese in ihren Anwendungen verwenden.</w:t>
+                      </w:r>
+                    </w:p>
+                    <w:p>
+                      <w:pPr>
+                        <w:numPr>
+                          <w:ilvl w:val="0"/>
+                          <w:numId w:val="9"/>
+                        </w:numPr>
+                        <w:rPr>
+                          <w:sz w:val="10"/>
+                          <w:szCs w:val="10"/>
+                        </w:rPr>
+                      </w:pPr>
+                      <w:r>
+                        <w:rPr>
+                          <w:b/>
+                          <w:bCs/>
+                          <w:sz w:val="10"/>
+                          <w:szCs w:val="10"/>
+                        </w:rPr>
+                        <w:t>Skalierbarkeit:</w:t>
+                      </w:r>
+                      <w:r>
+                        <w:rPr>
+                          <w:sz w:val="10"/>
+                          <w:szCs w:val="10"/>
+                        </w:rPr>
+                        <w:t xml:space="preserve"> Durch die nicht blockierende Eingabe-/Ausgabe-Architektur und die effiziente Verarbeitung von Ereignissen ermöglicht Node.js die Entwicklung skalierbarer Anwendungen, die mit einem hohen Datenaufkommen umgehen können.</w:t>
+                      </w:r>
+                    </w:p>
+                    <w:p>
+                      <w:pPr>
+                        <w:rPr>
+                          <w:sz w:val="10"/>
+                          <w:szCs w:val="10"/>
+                        </w:rPr>
+                      </w:pPr>
+                    </w:p>
+                  </w:txbxContent>
+                </v:textbox>
+              </v:shape>
+            </w:pict>
+          </mc:Fallback>
+        </mc:AlternateContent>
+      </w:r>
+      <w:r>
+        <w:rPr>
+          <w:sz w:val="18"/>
+          <w:szCs w:val="18"/>
+        </w:rPr>
+        <w:drawing>
+          <wp:anchor distT="0" distB="0" distL="114300" distR="114300" simplePos="0" relativeHeight="251661312" behindDoc="1" locked="0" layoutInCell="1" allowOverlap="1" wp14:anchorId="4BFA2105" wp14:editId="45E51472">
+            <wp:simplePos x="0" y="0"/>
+            <wp:positionH relativeFrom="column">
+              <wp:posOffset>2005965</wp:posOffset>
+            </wp:positionH>
+            <wp:positionV relativeFrom="paragraph">
+              <wp:posOffset>2517140</wp:posOffset>
+            </wp:positionV>
+            <wp:extent cx="4617720" cy="1211580"/>
+            <wp:effectExtent l="0" t="0" r="5080" b="0"/>
+            <wp:wrapTight wrapText="bothSides">
+              <wp:wrapPolygon edited="0">
+                <wp:start x="0" y="0"/>
+                <wp:lineTo x="0" y="21283"/>
+                <wp:lineTo x="21564" y="21283"/>
+                <wp:lineTo x="21564" y="0"/>
+                <wp:lineTo x="0" y="0"/>
+              </wp:wrapPolygon>
+            </wp:wrapTight>
+            <wp:docPr id="944140014" name="Picture 1"/>
+            <wp:cNvGraphicFramePr>
+              <a:graphicFrameLocks xmlns:a="http://schemas.openxmlformats.org/drawingml/2006/main" noChangeAspect="1"/>
+            </wp:cNvGraphicFramePr>
+            <a:graphic xmlns:a="http://schemas.openxmlformats.org/drawingml/2006/main">
+              <a:graphicData uri="http://schemas.openxmlformats.org/drawingml/2006/picture">
+                <pic:pic xmlns:pic="http://schemas.openxmlformats.org/drawingml/2006/picture">
+                  <pic:nvPicPr>
+                    <pic:cNvPr id="944140014" name=""/>
+                    <pic:cNvPicPr/>
+                  </pic:nvPicPr>
+                  <pic:blipFill>
+                    <a:blip r:embed="rId13" cstate="print">
+                      <a:extLst>
+                        <a:ext uri="{28A0092B-C50C-407E-A947-70E740481C1C}">
+                          <a14:useLocalDpi xmlns:a14="http://schemas.microsoft.com/office/drawing/2010/main" val="0"/>
+                        </a:ext>
+                      </a:extLst>
+                    </a:blip>
+                    <a:stretch>
+                      <a:fillRect/>
+                    </a:stretch>
+                  </pic:blipFill>
+                  <pic:spPr>
+                    <a:xfrm>
+                      <a:off x="0" y="0"/>
+                      <a:ext cx="4617720" cy="1211580"/>
+                    </a:xfrm>
+                    <a:prstGeom prst="rect">
+                      <a:avLst/>
+                    </a:prstGeom>
+                  </pic:spPr>
+                </pic:pic>
+              </a:graphicData>
+            </a:graphic>
+            <wp14:sizeRelH relativeFrom="page">
+              <wp14:pctWidth>0</wp14:pctWidth>
+            </wp14:sizeRelH>
+            <wp14:sizeRelV relativeFrom="page">
+              <wp14:pctHeight>0</wp14:pctHeight>
+            </wp14:sizeRelV>
+          </wp:anchor>
+        </w:drawing>
+      </w:r>
+      <w:r>
+        <w:rPr>
+          <w:sz w:val="18"/>
+          <w:szCs w:val="18"/>
+        </w:rPr>
+        <w:drawing>
+          <wp:anchor distT="0" distB="0" distL="114300" distR="114300" simplePos="0" relativeHeight="251660288" behindDoc="1" locked="0" layoutInCell="1" allowOverlap="1" wp14:anchorId="4C70C0BC" wp14:editId="00D6A784">
+            <wp:simplePos x="0" y="0"/>
+            <wp:positionH relativeFrom="column">
+              <wp:posOffset>2058035</wp:posOffset>
+            </wp:positionH>
+            <wp:positionV relativeFrom="paragraph">
+              <wp:posOffset>3769360</wp:posOffset>
+            </wp:positionV>
+            <wp:extent cx="4556760" cy="972185"/>
+            <wp:effectExtent l="0" t="0" r="2540" b="5715"/>
+            <wp:wrapTight wrapText="bothSides">
+              <wp:wrapPolygon edited="0">
+                <wp:start x="0" y="0"/>
+                <wp:lineTo x="0" y="21445"/>
+                <wp:lineTo x="21552" y="21445"/>
+                <wp:lineTo x="21552" y="0"/>
+                <wp:lineTo x="0" y="0"/>
+              </wp:wrapPolygon>
+            </wp:wrapTight>
+            <wp:docPr id="933322543" name="Picture 1"/>
+            <wp:cNvGraphicFramePr>
+              <a:graphicFrameLocks xmlns:a="http://schemas.openxmlformats.org/drawingml/2006/main" noChangeAspect="1"/>
+            </wp:cNvGraphicFramePr>
+            <a:graphic xmlns:a="http://schemas.openxmlformats.org/drawingml/2006/main">
+              <a:graphicData uri="http://schemas.openxmlformats.org/drawingml/2006/picture">
+                <pic:pic xmlns:pic="http://schemas.openxmlformats.org/drawingml/2006/picture">
+                  <pic:nvPicPr>
+                    <pic:cNvPr id="933322543" name=""/>
+                    <pic:cNvPicPr/>
+                  </pic:nvPicPr>
+                  <pic:blipFill>
+                    <a:blip r:embed="rId14" cstate="print">
+                      <a:extLst>
+                        <a:ext uri="{28A0092B-C50C-407E-A947-70E740481C1C}">
+                          <a14:useLocalDpi xmlns:a14="http://schemas.microsoft.com/office/drawing/2010/main" val="0"/>
+                        </a:ext>
+                      </a:extLst>
+                    </a:blip>
+                    <a:stretch>
+                      <a:fillRect/>
+                    </a:stretch>
+                  </pic:blipFill>
+                  <pic:spPr>
+                    <a:xfrm>
+                      <a:off x="0" y="0"/>
+                      <a:ext cx="4556760" cy="972185"/>
+                    </a:xfrm>
+                    <a:prstGeom prst="rect">
+                      <a:avLst/>
+                    </a:prstGeom>
+                  </pic:spPr>
+                </pic:pic>
+              </a:graphicData>
+            </a:graphic>
+            <wp14:sizeRelH relativeFrom="page">
+              <wp14:pctWidth>0</wp14:pctWidth>
+            </wp14:sizeRelH>
+            <wp14:sizeRelV relativeFrom="page">
+              <wp14:pctHeight>0</wp14:pctHeight>
+            </wp14:sizeRelV>
+          </wp:anchor>
+        </w:drawing>
+      </w:r>
+    </w:p>
     <w:sectPr>
       <w:pgSz w:w="11906" w:h="16838"/>
-      <w:pgMar w:top="1440" w:right="1440" w:bottom="1440" w:left="1440" w:header="708" w:footer="708" w:gutter="0"/>
+      <w:pgMar w:top="0" w:right="0" w:bottom="0" w:left="1418" w:header="708" w:footer="708" w:gutter="0"/>
       <w:cols w:space="708"/>
       <w:docGrid w:linePitch="360"/>
     </w:sectPr>
   </w:body>
 </w:document>
+</file>
+
+<file path=word/numbering.xml><?xml version="1.0" encoding="utf-8"?>
+<w:numbering xmlns:wpc="http://schemas.microsoft.com/office/word/2010/wordprocessingCanvas" xmlns:cx="http://schemas.microsoft.com/office/drawing/2014/chartex" xmlns:cx1="http://schemas.microsoft.com/office/drawing/2015/9/8/chartex" xmlns:cx2="http://schemas.microsoft.com/office/drawing/2015/10/21/chartex" xmlns:cx3="http://schemas.microsoft.com/office/drawing/2016/5/9/chartex" xmlns:cx4="http://schemas.microsoft.com/office/drawing/2016/5/10/chartex" xmlns:cx5="http://schemas.microsoft.com/office/drawing/2016/5/11/chartex" xmlns:cx6="http://schemas.microsoft.com/office/drawing/2016/5/12/chartex" xmlns:cx7="http://schemas.microsoft.com/office/drawing/2016/5/13/chartex" xmlns:cx8="http://schemas.microsoft.com/office/drawing/2016/5/14/chartex" xmlns:mc="http://schemas.openxmlformats.org/markup-compatibility/2006" xmlns:aink="http://schemas.microsoft.com/office/drawing/2016/ink" xmlns:am3d="http://schemas.microsoft.com/office/drawing/2017/model3d" xmlns:o="urn:schemas-microsoft-com:office:office" xmlns:oel="http://schemas.microsoft.com/office/2019/extlst" xmlns:r="http://schemas.openxmlformats.org/officeDocument/2006/relationships" xmlns:m="http://schemas.openxmlformats.org/officeDocument/2006/math" xmlns:v="urn:schemas-microsoft-com:vml" xmlns:wp14="http://schemas.microsoft.com/office/word/2010/wordprocessingDrawing" xmlns:wp="http://schemas.openxmlformats.org/drawingml/2006/wordprocessingDrawing" xmlns:w10="urn:schemas-microsoft-com:office:word" xmlns:w="http://schemas.openxmlformats.org/wordprocessingml/2006/main" xmlns:w14="http://schemas.microsoft.com/office/word/2010/wordml" xmlns:w15="http://schemas.microsoft.com/office/word/2012/wordml" xmlns:w16cex="http://schemas.microsoft.com/office/word/2018/wordml/cex" xmlns:w16cid="http://schemas.microsoft.com/office/word/2016/wordml/cid" xmlns:w16="http://schemas.microsoft.com/office/word/2018/wordml" xmlns:w16sdtdh="http://schemas.microsoft.com/office/word/2020/wordml/sdtdatahash" xmlns:w16se="http://schemas.microsoft.com/office/word/2015/wordml/symex" xmlns:wpg="http://schemas.microsoft.com/office/word/2010/wordprocessingGroup" xmlns:wpi="http://schemas.microsoft.com/office/word/2010/wordprocessingInk" xmlns:wne="http://schemas.microsoft.com/office/word/2006/wordml" xmlns:wps="http://schemas.microsoft.com/office/word/2010/wordprocessingShape" mc:Ignorable="w14 w15 w16se w16cid w16 w16cex w16sdtdh wp14">
+  <w:abstractNum w:abstractNumId="0" w15:restartNumberingAfterBreak="0">
+    <w:nsid w:val="05B77417"/>
+    <w:multiLevelType w:val="multilevel"/>
+    <w:tmpl w:val="E446D85A"/>
+    <w:lvl w:ilvl="0">
+      <w:start w:val="1"/>
+      <w:numFmt w:val="bullet"/>
+      <w:lvlText w:val=""/>
+      <w:lvlJc w:val="left"/>
+      <w:pPr>
+        <w:tabs>
+          <w:tab w:val="num" w:pos="720"/>
+        </w:tabs>
+        <w:ind w:left="720" w:hanging="360"/>
+      </w:pPr>
+      <w:rPr>
+        <w:rFonts w:ascii="Symbol" w:hAnsi="Symbol" w:hint="default"/>
+        <w:sz w:val="20"/>
+      </w:rPr>
+    </w:lvl>
+    <w:lvl w:ilvl="1" w:tentative="1">
+      <w:start w:val="1"/>
+      <w:numFmt w:val="bullet"/>
+      <w:lvlText w:val=""/>
+      <w:lvlJc w:val="left"/>
+      <w:pPr>
+        <w:tabs>
+          <w:tab w:val="num" w:pos="1440"/>
+        </w:tabs>
+        <w:ind w:left="1440" w:hanging="360"/>
+      </w:pPr>
+      <w:rPr>
+        <w:rFonts w:ascii="Symbol" w:hAnsi="Symbol" w:hint="default"/>
+        <w:sz w:val="20"/>
+      </w:rPr>
+    </w:lvl>
+    <w:lvl w:ilvl="2" w:tentative="1">
+      <w:start w:val="1"/>
+      <w:numFmt w:val="bullet"/>
+      <w:lvlText w:val=""/>
+      <w:lvlJc w:val="left"/>
+      <w:pPr>
+        <w:tabs>
+          <w:tab w:val="num" w:pos="2160"/>
+        </w:tabs>
+        <w:ind w:left="2160" w:hanging="360"/>
+      </w:pPr>
+      <w:rPr>
+        <w:rFonts w:ascii="Symbol" w:hAnsi="Symbol" w:hint="default"/>
+        <w:sz w:val="20"/>
+      </w:rPr>
+    </w:lvl>
+    <w:lvl w:ilvl="3" w:tentative="1">
+      <w:start w:val="1"/>
+      <w:numFmt w:val="bullet"/>
+      <w:lvlText w:val=""/>
+      <w:lvlJc w:val="left"/>
+      <w:pPr>
+        <w:tabs>
+          <w:tab w:val="num" w:pos="2880"/>
+        </w:tabs>
+        <w:ind w:left="2880" w:hanging="360"/>
+      </w:pPr>
+      <w:rPr>
+        <w:rFonts w:ascii="Symbol" w:hAnsi="Symbol" w:hint="default"/>
+        <w:sz w:val="20"/>
+      </w:rPr>
+    </w:lvl>
+    <w:lvl w:ilvl="4" w:tentative="1">
+      <w:start w:val="1"/>
+      <w:numFmt w:val="bullet"/>
+      <w:lvlText w:val=""/>
+      <w:lvlJc w:val="left"/>
+      <w:pPr>
+        <w:tabs>
+          <w:tab w:val="num" w:pos="3600"/>
+        </w:tabs>
+        <w:ind w:left="3600" w:hanging="360"/>
+      </w:pPr>
+      <w:rPr>
+        <w:rFonts w:ascii="Symbol" w:hAnsi="Symbol" w:hint="default"/>
+        <w:sz w:val="20"/>
+      </w:rPr>
+    </w:lvl>
+    <w:lvl w:ilvl="5" w:tentative="1">
+      <w:start w:val="1"/>
+      <w:numFmt w:val="bullet"/>
+      <w:lvlText w:val=""/>
+      <w:lvlJc w:val="left"/>
+      <w:pPr>
+        <w:tabs>
+          <w:tab w:val="num" w:pos="4320"/>
+        </w:tabs>
+        <w:ind w:left="4320" w:hanging="360"/>
+      </w:pPr>
+      <w:rPr>
+        <w:rFonts w:ascii="Symbol" w:hAnsi="Symbol" w:hint="default"/>
+        <w:sz w:val="20"/>
+      </w:rPr>
+    </w:lvl>
+    <w:lvl w:ilvl="6" w:tentative="1">
+      <w:start w:val="1"/>
+      <w:numFmt w:val="bullet"/>
+      <w:lvlText w:val=""/>
+      <w:lvlJc w:val="left"/>
+      <w:pPr>
+        <w:tabs>
+          <w:tab w:val="num" w:pos="5040"/>
+        </w:tabs>
+        <w:ind w:left="5040" w:hanging="360"/>
+      </w:pPr>
+      <w:rPr>
+        <w:rFonts w:ascii="Symbol" w:hAnsi="Symbol" w:hint="default"/>
+        <w:sz w:val="20"/>
+      </w:rPr>
+    </w:lvl>
+    <w:lvl w:ilvl="7" w:tentative="1">
+      <w:start w:val="1"/>
+      <w:numFmt w:val="bullet"/>
+      <w:lvlText w:val=""/>
+      <w:lvlJc w:val="left"/>
+      <w:pPr>
+        <w:tabs>
+          <w:tab w:val="num" w:pos="5760"/>
+        </w:tabs>
+        <w:ind w:left="5760" w:hanging="360"/>
+      </w:pPr>
+      <w:rPr>
+        <w:rFonts w:ascii="Symbol" w:hAnsi="Symbol" w:hint="default"/>
+        <w:sz w:val="20"/>
+      </w:rPr>
+    </w:lvl>
+    <w:lvl w:ilvl="8" w:tentative="1">
+      <w:start w:val="1"/>
+      <w:numFmt w:val="bullet"/>
+      <w:lvlText w:val=""/>
+      <w:lvlJc w:val="left"/>
+      <w:pPr>
+        <w:tabs>
+          <w:tab w:val="num" w:pos="6480"/>
+        </w:tabs>
+        <w:ind w:left="6480" w:hanging="360"/>
+      </w:pPr>
+      <w:rPr>
+        <w:rFonts w:ascii="Symbol" w:hAnsi="Symbol" w:hint="default"/>
+        <w:sz w:val="20"/>
+      </w:rPr>
+    </w:lvl>
+  </w:abstractNum>
+  <w:abstractNum w:abstractNumId="1" w15:restartNumberingAfterBreak="0">
+    <w:nsid w:val="08107CCB"/>
+    <w:multiLevelType w:val="multilevel"/>
+    <w:tmpl w:val="AAF4BF30"/>
+    <w:lvl w:ilvl="0">
+      <w:start w:val="1"/>
+      <w:numFmt w:val="decimal"/>
+      <w:lvlText w:val="%1."/>
+      <w:lvlJc w:val="left"/>
+      <w:pPr>
+        <w:tabs>
+          <w:tab w:val="num" w:pos="720"/>
+        </w:tabs>
+        <w:ind w:left="720" w:hanging="360"/>
+      </w:pPr>
+    </w:lvl>
+    <w:lvl w:ilvl="1">
+      <w:start w:val="1"/>
+      <w:numFmt w:val="bullet"/>
+      <w:lvlText w:val=""/>
+      <w:lvlJc w:val="left"/>
+      <w:pPr>
+        <w:tabs>
+          <w:tab w:val="num" w:pos="1440"/>
+        </w:tabs>
+        <w:ind w:left="1440" w:hanging="360"/>
+      </w:pPr>
+      <w:rPr>
+        <w:rFonts w:ascii="Symbol" w:hAnsi="Symbol" w:hint="default"/>
+        <w:sz w:val="20"/>
+      </w:rPr>
+    </w:lvl>
+    <w:lvl w:ilvl="2" w:tentative="1">
+      <w:start w:val="1"/>
+      <w:numFmt w:val="decimal"/>
+      <w:lvlText w:val="%3."/>
+      <w:lvlJc w:val="left"/>
+      <w:pPr>
+        <w:tabs>
+          <w:tab w:val="num" w:pos="2160"/>
+        </w:tabs>
+        <w:ind w:left="2160" w:hanging="360"/>
+      </w:pPr>
+    </w:lvl>
+    <w:lvl w:ilvl="3" w:tentative="1">
+      <w:start w:val="1"/>
+      <w:numFmt w:val="decimal"/>
+      <w:lvlText w:val="%4."/>
+      <w:lvlJc w:val="left"/>
+      <w:pPr>
+        <w:tabs>
+          <w:tab w:val="num" w:pos="2880"/>
+        </w:tabs>
+        <w:ind w:left="2880" w:hanging="360"/>
+      </w:pPr>
+    </w:lvl>
+    <w:lvl w:ilvl="4" w:tentative="1">
+      <w:start w:val="1"/>
+      <w:numFmt w:val="decimal"/>
+      <w:lvlText w:val="%5."/>
+      <w:lvlJc w:val="left"/>
+      <w:pPr>
+        <w:tabs>
+          <w:tab w:val="num" w:pos="3600"/>
+        </w:tabs>
+        <w:ind w:left="3600" w:hanging="360"/>
+      </w:pPr>
+    </w:lvl>
+    <w:lvl w:ilvl="5" w:tentative="1">
+      <w:start w:val="1"/>
+      <w:numFmt w:val="decimal"/>
+      <w:lvlText w:val="%6."/>
+      <w:lvlJc w:val="left"/>
+      <w:pPr>
+        <w:tabs>
+          <w:tab w:val="num" w:pos="4320"/>
+        </w:tabs>
+        <w:ind w:left="4320" w:hanging="360"/>
+      </w:pPr>
+    </w:lvl>
+    <w:lvl w:ilvl="6" w:tentative="1">
+      <w:start w:val="1"/>
+      <w:numFmt w:val="decimal"/>
+      <w:lvlText w:val="%7."/>
+      <w:lvlJc w:val="left"/>
+      <w:pPr>
+        <w:tabs>
+          <w:tab w:val="num" w:pos="5040"/>
+        </w:tabs>
+        <w:ind w:left="5040" w:hanging="360"/>
+      </w:pPr>
+    </w:lvl>
+    <w:lvl w:ilvl="7" w:tentative="1">
+      <w:start w:val="1"/>
+      <w:numFmt w:val="decimal"/>
+      <w:lvlText w:val="%8."/>
+      <w:lvlJc w:val="left"/>
+      <w:pPr>
+        <w:tabs>
+          <w:tab w:val="num" w:pos="5760"/>
+        </w:tabs>
+        <w:ind w:left="5760" w:hanging="360"/>
+      </w:pPr>
+    </w:lvl>
+    <w:lvl w:ilvl="8" w:tentative="1">
+      <w:start w:val="1"/>
+      <w:numFmt w:val="decimal"/>
+      <w:lvlText w:val="%9."/>
+      <w:lvlJc w:val="left"/>
+      <w:pPr>
+        <w:tabs>
+          <w:tab w:val="num" w:pos="6480"/>
+        </w:tabs>
+        <w:ind w:left="6480" w:hanging="360"/>
+      </w:pPr>
+    </w:lvl>
+  </w:abstractNum>
+  <w:abstractNum w:abstractNumId="2" w15:restartNumberingAfterBreak="0">
+    <w:nsid w:val="18D00E20"/>
+    <w:multiLevelType w:val="multilevel"/>
+    <w:tmpl w:val="03728F44"/>
+    <w:lvl w:ilvl="0">
+      <w:start w:val="1"/>
+      <w:numFmt w:val="decimal"/>
+      <w:lvlText w:val="%1."/>
+      <w:lvlJc w:val="left"/>
+      <w:pPr>
+        <w:tabs>
+          <w:tab w:val="num" w:pos="720"/>
+        </w:tabs>
+        <w:ind w:left="720" w:hanging="360"/>
+      </w:pPr>
+    </w:lvl>
+    <w:lvl w:ilvl="1" w:tentative="1">
+      <w:start w:val="1"/>
+      <w:numFmt w:val="decimal"/>
+      <w:lvlText w:val="%2."/>
+      <w:lvlJc w:val="left"/>
+      <w:pPr>
+        <w:tabs>
+          <w:tab w:val="num" w:pos="1440"/>
+        </w:tabs>
+        <w:ind w:left="1440" w:hanging="360"/>
+      </w:pPr>
+    </w:lvl>
+    <w:lvl w:ilvl="2" w:tentative="1">
+      <w:start w:val="1"/>
+      <w:numFmt w:val="decimal"/>
+      <w:lvlText w:val="%3."/>
+      <w:lvlJc w:val="left"/>
+      <w:pPr>
+        <w:tabs>
+          <w:tab w:val="num" w:pos="2160"/>
+        </w:tabs>
+        <w:ind w:left="2160" w:hanging="360"/>
+      </w:pPr>
+    </w:lvl>
+    <w:lvl w:ilvl="3" w:tentative="1">
+      <w:start w:val="1"/>
+      <w:numFmt w:val="decimal"/>
+      <w:lvlText w:val="%4."/>
+      <w:lvlJc w:val="left"/>
+      <w:pPr>
+        <w:tabs>
+          <w:tab w:val="num" w:pos="2880"/>
+        </w:tabs>
+        <w:ind w:left="2880" w:hanging="360"/>
+      </w:pPr>
+    </w:lvl>
+    <w:lvl w:ilvl="4" w:tentative="1">
+      <w:start w:val="1"/>
+      <w:numFmt w:val="decimal"/>
+      <w:lvlText w:val="%5."/>
+      <w:lvlJc w:val="left"/>
+      <w:pPr>
+        <w:tabs>
+          <w:tab w:val="num" w:pos="3600"/>
+        </w:tabs>
+        <w:ind w:left="3600" w:hanging="360"/>
+      </w:pPr>
+    </w:lvl>
+    <w:lvl w:ilvl="5" w:tentative="1">
+      <w:start w:val="1"/>
+      <w:numFmt w:val="decimal"/>
+      <w:lvlText w:val="%6."/>
+      <w:lvlJc w:val="left"/>
+      <w:pPr>
+        <w:tabs>
+          <w:tab w:val="num" w:pos="4320"/>
+        </w:tabs>
+        <w:ind w:left="4320" w:hanging="360"/>
+      </w:pPr>
+    </w:lvl>
+    <w:lvl w:ilvl="6" w:tentative="1">
+      <w:start w:val="1"/>
+      <w:numFmt w:val="decimal"/>
+      <w:lvlText w:val="%7."/>
+      <w:lvlJc w:val="left"/>
+      <w:pPr>
+        <w:tabs>
+          <w:tab w:val="num" w:pos="5040"/>
+        </w:tabs>
+        <w:ind w:left="5040" w:hanging="360"/>
+      </w:pPr>
+    </w:lvl>
+    <w:lvl w:ilvl="7" w:tentative="1">
+      <w:start w:val="1"/>
+      <w:numFmt w:val="decimal"/>
+      <w:lvlText w:val="%8."/>
+      <w:lvlJc w:val="left"/>
+      <w:pPr>
+        <w:tabs>
+          <w:tab w:val="num" w:pos="5760"/>
+        </w:tabs>
+        <w:ind w:left="5760" w:hanging="360"/>
+      </w:pPr>
+    </w:lvl>
+    <w:lvl w:ilvl="8" w:tentative="1">
+      <w:start w:val="1"/>
+      <w:numFmt w:val="decimal"/>
+      <w:lvlText w:val="%9."/>
+      <w:lvlJc w:val="left"/>
+      <w:pPr>
+        <w:tabs>
+          <w:tab w:val="num" w:pos="6480"/>
+        </w:tabs>
+        <w:ind w:left="6480" w:hanging="360"/>
+      </w:pPr>
+    </w:lvl>
+  </w:abstractNum>
+  <w:abstractNum w:abstractNumId="3" w15:restartNumberingAfterBreak="0">
+    <w:nsid w:val="1A9B600E"/>
+    <w:multiLevelType w:val="multilevel"/>
+    <w:tmpl w:val="A2646C32"/>
+    <w:lvl w:ilvl="0">
+      <w:start w:val="1"/>
+      <w:numFmt w:val="decimal"/>
+      <w:lvlText w:val="%1."/>
+      <w:lvlJc w:val="left"/>
+      <w:pPr>
+        <w:tabs>
+          <w:tab w:val="num" w:pos="720"/>
+        </w:tabs>
+        <w:ind w:left="720" w:hanging="360"/>
+      </w:pPr>
+    </w:lvl>
+    <w:lvl w:ilvl="1">
+      <w:start w:val="1"/>
+      <w:numFmt w:val="bullet"/>
+      <w:lvlText w:val="o"/>
+      <w:lvlJc w:val="left"/>
+      <w:pPr>
+        <w:tabs>
+          <w:tab w:val="num" w:pos="1440"/>
+        </w:tabs>
+        <w:ind w:left="1440" w:hanging="360"/>
+      </w:pPr>
+      <w:rPr>
+        <w:rFonts w:ascii="Courier New" w:hAnsi="Courier New" w:hint="default"/>
+        <w:sz w:val="20"/>
+      </w:rPr>
+    </w:lvl>
+    <w:lvl w:ilvl="2" w:tentative="1">
+      <w:start w:val="1"/>
+      <w:numFmt w:val="decimal"/>
+      <w:lvlText w:val="%3."/>
+      <w:lvlJc w:val="left"/>
+      <w:pPr>
+        <w:tabs>
+          <w:tab w:val="num" w:pos="2160"/>
+        </w:tabs>
+        <w:ind w:left="2160" w:hanging="360"/>
+      </w:pPr>
+    </w:lvl>
+    <w:lvl w:ilvl="3" w:tentative="1">
+      <w:start w:val="1"/>
+      <w:numFmt w:val="decimal"/>
+      <w:lvlText w:val="%4."/>
+      <w:lvlJc w:val="left"/>
+      <w:pPr>
+        <w:tabs>
+          <w:tab w:val="num" w:pos="2880"/>
+        </w:tabs>
+        <w:ind w:left="2880" w:hanging="360"/>
+      </w:pPr>
+    </w:lvl>
+    <w:lvl w:ilvl="4" w:tentative="1">
+      <w:start w:val="1"/>
+      <w:numFmt w:val="decimal"/>
+      <w:lvlText w:val="%5."/>
+      <w:lvlJc w:val="left"/>
+      <w:pPr>
+        <w:tabs>
+          <w:tab w:val="num" w:pos="3600"/>
+        </w:tabs>
+        <w:ind w:left="3600" w:hanging="360"/>
+      </w:pPr>
+    </w:lvl>
+    <w:lvl w:ilvl="5" w:tentative="1">
+      <w:start w:val="1"/>
+      <w:numFmt w:val="decimal"/>
+      <w:lvlText w:val="%6."/>
+      <w:lvlJc w:val="left"/>
+      <w:pPr>
+        <w:tabs>
+          <w:tab w:val="num" w:pos="4320"/>
+        </w:tabs>
+        <w:ind w:left="4320" w:hanging="360"/>
+      </w:pPr>
+    </w:lvl>
+    <w:lvl w:ilvl="6" w:tentative="1">
+      <w:start w:val="1"/>
+      <w:numFmt w:val="decimal"/>
+      <w:lvlText w:val="%7."/>
+      <w:lvlJc w:val="left"/>
+      <w:pPr>
+        <w:tabs>
+          <w:tab w:val="num" w:pos="5040"/>
+        </w:tabs>
+        <w:ind w:left="5040" w:hanging="360"/>
+      </w:pPr>
+    </w:lvl>
+    <w:lvl w:ilvl="7" w:tentative="1">
+      <w:start w:val="1"/>
+      <w:numFmt w:val="decimal"/>
+      <w:lvlText w:val="%8."/>
+      <w:lvlJc w:val="left"/>
+      <w:pPr>
+        <w:tabs>
+          <w:tab w:val="num" w:pos="5760"/>
+        </w:tabs>
+        <w:ind w:left="5760" w:hanging="360"/>
+      </w:pPr>
+    </w:lvl>
+    <w:lvl w:ilvl="8" w:tentative="1">
+      <w:start w:val="1"/>
+      <w:numFmt w:val="decimal"/>
+      <w:lvlText w:val="%9."/>
+      <w:lvlJc w:val="left"/>
+      <w:pPr>
+        <w:tabs>
+          <w:tab w:val="num" w:pos="6480"/>
+        </w:tabs>
+        <w:ind w:left="6480" w:hanging="360"/>
+      </w:pPr>
+    </w:lvl>
+  </w:abstractNum>
+  <w:abstractNum w:abstractNumId="4" w15:restartNumberingAfterBreak="0">
+    <w:nsid w:val="32E64F9B"/>
+    <w:multiLevelType w:val="multilevel"/>
+    <w:tmpl w:val="67FEF70E"/>
+    <w:lvl w:ilvl="0">
+      <w:start w:val="1"/>
+      <w:numFmt w:val="decimal"/>
+      <w:lvlText w:val="%1."/>
+      <w:lvlJc w:val="left"/>
+      <w:pPr>
+        <w:tabs>
+          <w:tab w:val="num" w:pos="720"/>
+        </w:tabs>
+        <w:ind w:left="720" w:hanging="360"/>
+      </w:pPr>
+    </w:lvl>
+    <w:lvl w:ilvl="1" w:tentative="1">
+      <w:start w:val="1"/>
+      <w:numFmt w:val="decimal"/>
+      <w:lvlText w:val="%2."/>
+      <w:lvlJc w:val="left"/>
+      <w:pPr>
+        <w:tabs>
+          <w:tab w:val="num" w:pos="1440"/>
+        </w:tabs>
+        <w:ind w:left="1440" w:hanging="360"/>
+      </w:pPr>
+    </w:lvl>
+    <w:lvl w:ilvl="2" w:tentative="1">
+      <w:start w:val="1"/>
+      <w:numFmt w:val="decimal"/>
+      <w:lvlText w:val="%3."/>
+      <w:lvlJc w:val="left"/>
+      <w:pPr>
+        <w:tabs>
+          <w:tab w:val="num" w:pos="2160"/>
+        </w:tabs>
+        <w:ind w:left="2160" w:hanging="360"/>
+      </w:pPr>
+    </w:lvl>
+    <w:lvl w:ilvl="3" w:tentative="1">
+      <w:start w:val="1"/>
+      <w:numFmt w:val="decimal"/>
+      <w:lvlText w:val="%4."/>
+      <w:lvlJc w:val="left"/>
+      <w:pPr>
+        <w:tabs>
+          <w:tab w:val="num" w:pos="2880"/>
+        </w:tabs>
+        <w:ind w:left="2880" w:hanging="360"/>
+      </w:pPr>
+    </w:lvl>
+    <w:lvl w:ilvl="4" w:tentative="1">
+      <w:start w:val="1"/>
+      <w:numFmt w:val="decimal"/>
+      <w:lvlText w:val="%5."/>
+      <w:lvlJc w:val="left"/>
+      <w:pPr>
+        <w:tabs>
+          <w:tab w:val="num" w:pos="3600"/>
+        </w:tabs>
+        <w:ind w:left="3600" w:hanging="360"/>
+      </w:pPr>
+    </w:lvl>
+    <w:lvl w:ilvl="5" w:tentative="1">
+      <w:start w:val="1"/>
+      <w:numFmt w:val="decimal"/>
+      <w:lvlText w:val="%6."/>
+      <w:lvlJc w:val="left"/>
+      <w:pPr>
+        <w:tabs>
+          <w:tab w:val="num" w:pos="4320"/>
+        </w:tabs>
+        <w:ind w:left="4320" w:hanging="360"/>
+      </w:pPr>
+    </w:lvl>
+    <w:lvl w:ilvl="6" w:tentative="1">
+      <w:start w:val="1"/>
+      <w:numFmt w:val="decimal"/>
+      <w:lvlText w:val="%7."/>
+      <w:lvlJc w:val="left"/>
+      <w:pPr>
+        <w:tabs>
+          <w:tab w:val="num" w:pos="5040"/>
+        </w:tabs>
+        <w:ind w:left="5040" w:hanging="360"/>
+      </w:pPr>
+    </w:lvl>
+    <w:lvl w:ilvl="7" w:tentative="1">
+      <w:start w:val="1"/>
+      <w:numFmt w:val="decimal"/>
+      <w:lvlText w:val="%8."/>
+      <w:lvlJc w:val="left"/>
+      <w:pPr>
+        <w:tabs>
+          <w:tab w:val="num" w:pos="5760"/>
+        </w:tabs>
+        <w:ind w:left="5760" w:hanging="360"/>
+      </w:pPr>
+    </w:lvl>
+    <w:lvl w:ilvl="8" w:tentative="1">
+      <w:start w:val="1"/>
+      <w:numFmt w:val="decimal"/>
+      <w:lvlText w:val="%9."/>
+      <w:lvlJc w:val="left"/>
+      <w:pPr>
+        <w:tabs>
+          <w:tab w:val="num" w:pos="6480"/>
+        </w:tabs>
+        <w:ind w:left="6480" w:hanging="360"/>
+      </w:pPr>
+    </w:lvl>
+  </w:abstractNum>
+  <w:abstractNum w:abstractNumId="5" w15:restartNumberingAfterBreak="0">
+    <w:nsid w:val="364B2A87"/>
+    <w:multiLevelType w:val="multilevel"/>
+    <w:tmpl w:val="7F487D68"/>
+    <w:lvl w:ilvl="0">
+      <w:start w:val="1"/>
+      <w:numFmt w:val="decimal"/>
+      <w:lvlText w:val="%1."/>
+      <w:lvlJc w:val="left"/>
+      <w:pPr>
+        <w:tabs>
+          <w:tab w:val="num" w:pos="720"/>
+        </w:tabs>
+        <w:ind w:left="720" w:hanging="360"/>
+      </w:pPr>
+    </w:lvl>
+    <w:lvl w:ilvl="1">
+      <w:start w:val="1"/>
+      <w:numFmt w:val="bullet"/>
+      <w:lvlText w:val="o"/>
+      <w:lvlJc w:val="left"/>
+      <w:pPr>
+        <w:tabs>
+          <w:tab w:val="num" w:pos="1440"/>
+        </w:tabs>
+        <w:ind w:left="1440" w:hanging="360"/>
+      </w:pPr>
+      <w:rPr>
+        <w:rFonts w:ascii="Courier New" w:hAnsi="Courier New" w:hint="default"/>
+        <w:sz w:val="20"/>
+      </w:rPr>
+    </w:lvl>
+    <w:lvl w:ilvl="2" w:tentative="1">
+      <w:start w:val="1"/>
+      <w:numFmt w:val="decimal"/>
+      <w:lvlText w:val="%3."/>
+      <w:lvlJc w:val="left"/>
+      <w:pPr>
+        <w:tabs>
+          <w:tab w:val="num" w:pos="2160"/>
+        </w:tabs>
+        <w:ind w:left="2160" w:hanging="360"/>
+      </w:pPr>
+    </w:lvl>
+    <w:lvl w:ilvl="3" w:tentative="1">
+      <w:start w:val="1"/>
+      <w:numFmt w:val="decimal"/>
+      <w:lvlText w:val="%4."/>
+      <w:lvlJc w:val="left"/>
+      <w:pPr>
+        <w:tabs>
+          <w:tab w:val="num" w:pos="2880"/>
+        </w:tabs>
+        <w:ind w:left="2880" w:hanging="360"/>
+      </w:pPr>
+    </w:lvl>
+    <w:lvl w:ilvl="4" w:tentative="1">
+      <w:start w:val="1"/>
+      <w:numFmt w:val="decimal"/>
+      <w:lvlText w:val="%5."/>
+      <w:lvlJc w:val="left"/>
+      <w:pPr>
+        <w:tabs>
+          <w:tab w:val="num" w:pos="3600"/>
+        </w:tabs>
+        <w:ind w:left="3600" w:hanging="360"/>
+      </w:pPr>
+    </w:lvl>
+    <w:lvl w:ilvl="5" w:tentative="1">
+      <w:start w:val="1"/>
+      <w:numFmt w:val="decimal"/>
+      <w:lvlText w:val="%6."/>
+      <w:lvlJc w:val="left"/>
+      <w:pPr>
+        <w:tabs>
+          <w:tab w:val="num" w:pos="4320"/>
+        </w:tabs>
+        <w:ind w:left="4320" w:hanging="360"/>
+      </w:pPr>
+    </w:lvl>
+    <w:lvl w:ilvl="6" w:tentative="1">
+      <w:start w:val="1"/>
+      <w:numFmt w:val="decimal"/>
+      <w:lvlText w:val="%7."/>
+      <w:lvlJc w:val="left"/>
+      <w:pPr>
+        <w:tabs>
+          <w:tab w:val="num" w:pos="5040"/>
+        </w:tabs>
+        <w:ind w:left="5040" w:hanging="360"/>
+      </w:pPr>
+    </w:lvl>
+    <w:lvl w:ilvl="7" w:tentative="1">
+      <w:start w:val="1"/>
+      <w:numFmt w:val="decimal"/>
+      <w:lvlText w:val="%8."/>
+      <w:lvlJc w:val="left"/>
+      <w:pPr>
+        <w:tabs>
+          <w:tab w:val="num" w:pos="5760"/>
+        </w:tabs>
+        <w:ind w:left="5760" w:hanging="360"/>
+      </w:pPr>
+    </w:lvl>
+    <w:lvl w:ilvl="8" w:tentative="1">
+      <w:start w:val="1"/>
+      <w:numFmt w:val="decimal"/>
+      <w:lvlText w:val="%9."/>
+      <w:lvlJc w:val="left"/>
+      <w:pPr>
+        <w:tabs>
+          <w:tab w:val="num" w:pos="6480"/>
+        </w:tabs>
+        <w:ind w:left="6480" w:hanging="360"/>
+      </w:pPr>
+    </w:lvl>
+  </w:abstractNum>
+  <w:abstractNum w:abstractNumId="6" w15:restartNumberingAfterBreak="0">
+    <w:nsid w:val="378D685A"/>
+    <w:multiLevelType w:val="hybridMultilevel"/>
+    <w:tmpl w:val="08E0DA32"/>
+    <w:lvl w:ilvl="0" w:tplc="08090001">
+      <w:start w:val="1"/>
+      <w:numFmt w:val="bullet"/>
+      <w:lvlText w:val=""/>
+      <w:lvlJc w:val="left"/>
+      <w:pPr>
+        <w:ind w:left="720" w:hanging="360"/>
+      </w:pPr>
+      <w:rPr>
+        <w:rFonts w:ascii="Symbol" w:hAnsi="Symbol" w:hint="default"/>
+      </w:rPr>
+    </w:lvl>
+    <w:lvl w:ilvl="1" w:tplc="08090003" w:tentative="1">
+      <w:start w:val="1"/>
+      <w:numFmt w:val="bullet"/>
+      <w:lvlText w:val="o"/>
+      <w:lvlJc w:val="left"/>
+      <w:pPr>
+        <w:ind w:left="1440" w:hanging="360"/>
+      </w:pPr>
+      <w:rPr>
+        <w:rFonts w:ascii="Courier New" w:hAnsi="Courier New" w:cs="Courier New" w:hint="default"/>
+      </w:rPr>
+    </w:lvl>
+    <w:lvl w:ilvl="2" w:tplc="08090005" w:tentative="1">
+      <w:start w:val="1"/>
+      <w:numFmt w:val="bullet"/>
+      <w:lvlText w:val=""/>
+      <w:lvlJc w:val="left"/>
+      <w:pPr>
+        <w:ind w:left="2160" w:hanging="360"/>
+      </w:pPr>
+      <w:rPr>
+        <w:rFonts w:ascii="Wingdings" w:hAnsi="Wingdings" w:hint="default"/>
+      </w:rPr>
+    </w:lvl>
+    <w:lvl w:ilvl="3" w:tplc="08090001" w:tentative="1">
+      <w:start w:val="1"/>
+      <w:numFmt w:val="bullet"/>
+      <w:lvlText w:val=""/>
+      <w:lvlJc w:val="left"/>
+      <w:pPr>
+        <w:ind w:left="2880" w:hanging="360"/>
+      </w:pPr>
+      <w:rPr>
+        <w:rFonts w:ascii="Symbol" w:hAnsi="Symbol" w:hint="default"/>
+      </w:rPr>
+    </w:lvl>
+    <w:lvl w:ilvl="4" w:tplc="08090003" w:tentative="1">
+      <w:start w:val="1"/>
+      <w:numFmt w:val="bullet"/>
+      <w:lvlText w:val="o"/>
+      <w:lvlJc w:val="left"/>
+      <w:pPr>
+        <w:ind w:left="3600" w:hanging="360"/>
+      </w:pPr>
+      <w:rPr>
+        <w:rFonts w:ascii="Courier New" w:hAnsi="Courier New" w:cs="Courier New" w:hint="default"/>
+      </w:rPr>
+    </w:lvl>
+    <w:lvl w:ilvl="5" w:tplc="08090005" w:tentative="1">
+      <w:start w:val="1"/>
+      <w:numFmt w:val="bullet"/>
+      <w:lvlText w:val=""/>
+      <w:lvlJc w:val="left"/>
+      <w:pPr>
+        <w:ind w:left="4320" w:hanging="360"/>
+      </w:pPr>
+      <w:rPr>
+        <w:rFonts w:ascii="Wingdings" w:hAnsi="Wingdings" w:hint="default"/>
+      </w:rPr>
+    </w:lvl>
+    <w:lvl w:ilvl="6" w:tplc="08090001" w:tentative="1">
+      <w:start w:val="1"/>
+      <w:numFmt w:val="bullet"/>
+      <w:lvlText w:val=""/>
+      <w:lvlJc w:val="left"/>
+      <w:pPr>
+        <w:ind w:left="5040" w:hanging="360"/>
+      </w:pPr>
+      <w:rPr>
+        <w:rFonts w:ascii="Symbol" w:hAnsi="Symbol" w:hint="default"/>
+      </w:rPr>
+    </w:lvl>
+    <w:lvl w:ilvl="7" w:tplc="08090003" w:tentative="1">
+      <w:start w:val="1"/>
+      <w:numFmt w:val="bullet"/>
+      <w:lvlText w:val="o"/>
+      <w:lvlJc w:val="left"/>
+      <w:pPr>
+        <w:ind w:left="5760" w:hanging="360"/>
+      </w:pPr>
+      <w:rPr>
+        <w:rFonts w:ascii="Courier New" w:hAnsi="Courier New" w:cs="Courier New" w:hint="default"/>
+      </w:rPr>
+    </w:lvl>
+    <w:lvl w:ilvl="8" w:tplc="08090005" w:tentative="1">
+      <w:start w:val="1"/>
+      <w:numFmt w:val="bullet"/>
+      <w:lvlText w:val=""/>
+      <w:lvlJc w:val="left"/>
+      <w:pPr>
+        <w:ind w:left="6480" w:hanging="360"/>
+      </w:pPr>
+      <w:rPr>
+        <w:rFonts w:ascii="Wingdings" w:hAnsi="Wingdings" w:hint="default"/>
+      </w:rPr>
+    </w:lvl>
+  </w:abstractNum>
+  <w:abstractNum w:abstractNumId="7" w15:restartNumberingAfterBreak="0">
+    <w:nsid w:val="5A8F5A88"/>
+    <w:multiLevelType w:val="multilevel"/>
+    <w:tmpl w:val="DC24CB92"/>
+    <w:lvl w:ilvl="0">
+      <w:start w:val="1"/>
+      <w:numFmt w:val="decimal"/>
+      <w:lvlText w:val="%1."/>
+      <w:lvlJc w:val="left"/>
+      <w:pPr>
+        <w:tabs>
+          <w:tab w:val="num" w:pos="720"/>
+        </w:tabs>
+        <w:ind w:left="720" w:hanging="360"/>
+      </w:pPr>
+    </w:lvl>
+    <w:lvl w:ilvl="1">
+      <w:start w:val="1"/>
+      <w:numFmt w:val="bullet"/>
+      <w:lvlText w:val=""/>
+      <w:lvlJc w:val="left"/>
+      <w:pPr>
+        <w:tabs>
+          <w:tab w:val="num" w:pos="1440"/>
+        </w:tabs>
+        <w:ind w:left="1440" w:hanging="360"/>
+      </w:pPr>
+      <w:rPr>
+        <w:rFonts w:ascii="Symbol" w:hAnsi="Symbol" w:hint="default"/>
+        <w:sz w:val="20"/>
+      </w:rPr>
+    </w:lvl>
+    <w:lvl w:ilvl="2" w:tentative="1">
+      <w:start w:val="1"/>
+      <w:numFmt w:val="decimal"/>
+      <w:lvlText w:val="%3."/>
+      <w:lvlJc w:val="left"/>
+      <w:pPr>
+        <w:tabs>
+          <w:tab w:val="num" w:pos="2160"/>
+        </w:tabs>
+        <w:ind w:left="2160" w:hanging="360"/>
+      </w:pPr>
+    </w:lvl>
+    <w:lvl w:ilvl="3" w:tentative="1">
+      <w:start w:val="1"/>
+      <w:numFmt w:val="decimal"/>
+      <w:lvlText w:val="%4."/>
+      <w:lvlJc w:val="left"/>
+      <w:pPr>
+        <w:tabs>
+          <w:tab w:val="num" w:pos="2880"/>
+        </w:tabs>
+        <w:ind w:left="2880" w:hanging="360"/>
+      </w:pPr>
+    </w:lvl>
+    <w:lvl w:ilvl="4" w:tentative="1">
+      <w:start w:val="1"/>
+      <w:numFmt w:val="decimal"/>
+      <w:lvlText w:val="%5."/>
+      <w:lvlJc w:val="left"/>
+      <w:pPr>
+        <w:tabs>
+          <w:tab w:val="num" w:pos="3600"/>
+        </w:tabs>
+        <w:ind w:left="3600" w:hanging="360"/>
+      </w:pPr>
+    </w:lvl>
+    <w:lvl w:ilvl="5" w:tentative="1">
+      <w:start w:val="1"/>
+      <w:numFmt w:val="decimal"/>
+      <w:lvlText w:val="%6."/>
+      <w:lvlJc w:val="left"/>
+      <w:pPr>
+        <w:tabs>
+          <w:tab w:val="num" w:pos="4320"/>
+        </w:tabs>
+        <w:ind w:left="4320" w:hanging="360"/>
+      </w:pPr>
+    </w:lvl>
+    <w:lvl w:ilvl="6" w:tentative="1">
+      <w:start w:val="1"/>
+      <w:numFmt w:val="decimal"/>
+      <w:lvlText w:val="%7."/>
+      <w:lvlJc w:val="left"/>
+      <w:pPr>
+        <w:tabs>
+          <w:tab w:val="num" w:pos="5040"/>
+        </w:tabs>
+        <w:ind w:left="5040" w:hanging="360"/>
+      </w:pPr>
+    </w:lvl>
+    <w:lvl w:ilvl="7" w:tentative="1">
+      <w:start w:val="1"/>
+      <w:numFmt w:val="decimal"/>
+      <w:lvlText w:val="%8."/>
+      <w:lvlJc w:val="left"/>
+      <w:pPr>
+        <w:tabs>
+          <w:tab w:val="num" w:pos="5760"/>
+        </w:tabs>
+        <w:ind w:left="5760" w:hanging="360"/>
+      </w:pPr>
+    </w:lvl>
+    <w:lvl w:ilvl="8" w:tentative="1">
+      <w:start w:val="1"/>
+      <w:numFmt w:val="decimal"/>
+      <w:lvlText w:val="%9."/>
+      <w:lvlJc w:val="left"/>
+      <w:pPr>
+        <w:tabs>
+          <w:tab w:val="num" w:pos="6480"/>
+        </w:tabs>
+        <w:ind w:left="6480" w:hanging="360"/>
+      </w:pPr>
+    </w:lvl>
+  </w:abstractNum>
+  <w:abstractNum w:abstractNumId="8" w15:restartNumberingAfterBreak="0">
+    <w:nsid w:val="6A7546F9"/>
+    <w:multiLevelType w:val="multilevel"/>
+    <w:tmpl w:val="1FE618D2"/>
+    <w:lvl w:ilvl="0">
+      <w:start w:val="1"/>
+      <w:numFmt w:val="decimal"/>
+      <w:lvlText w:val="%1."/>
+      <w:lvlJc w:val="left"/>
+      <w:pPr>
+        <w:tabs>
+          <w:tab w:val="num" w:pos="720"/>
+        </w:tabs>
+        <w:ind w:left="720" w:hanging="360"/>
+      </w:pPr>
+    </w:lvl>
+    <w:lvl w:ilvl="1">
+      <w:start w:val="1"/>
+      <w:numFmt w:val="bullet"/>
+      <w:lvlText w:val=""/>
+      <w:lvlJc w:val="left"/>
+      <w:pPr>
+        <w:tabs>
+          <w:tab w:val="num" w:pos="1440"/>
+        </w:tabs>
+        <w:ind w:left="1440" w:hanging="360"/>
+      </w:pPr>
+      <w:rPr>
+        <w:rFonts w:ascii="Symbol" w:hAnsi="Symbol" w:hint="default"/>
+        <w:sz w:val="20"/>
+      </w:rPr>
+    </w:lvl>
+    <w:lvl w:ilvl="2" w:tentative="1">
+      <w:start w:val="1"/>
+      <w:numFmt w:val="decimal"/>
+      <w:lvlText w:val="%3."/>
+      <w:lvlJc w:val="left"/>
+      <w:pPr>
+        <w:tabs>
+          <w:tab w:val="num" w:pos="2160"/>
+        </w:tabs>
+        <w:ind w:left="2160" w:hanging="360"/>
+      </w:pPr>
+    </w:lvl>
+    <w:lvl w:ilvl="3" w:tentative="1">
+      <w:start w:val="1"/>
+      <w:numFmt w:val="decimal"/>
+      <w:lvlText w:val="%4."/>
+      <w:lvlJc w:val="left"/>
+      <w:pPr>
+        <w:tabs>
+          <w:tab w:val="num" w:pos="2880"/>
+        </w:tabs>
+        <w:ind w:left="2880" w:hanging="360"/>
+      </w:pPr>
+    </w:lvl>
+    <w:lvl w:ilvl="4" w:tentative="1">
+      <w:start w:val="1"/>
+      <w:numFmt w:val="decimal"/>
+      <w:lvlText w:val="%5."/>
+      <w:lvlJc w:val="left"/>
+      <w:pPr>
+        <w:tabs>
+          <w:tab w:val="num" w:pos="3600"/>
+        </w:tabs>
+        <w:ind w:left="3600" w:hanging="360"/>
+      </w:pPr>
+    </w:lvl>
+    <w:lvl w:ilvl="5" w:tentative="1">
+      <w:start w:val="1"/>
+      <w:numFmt w:val="decimal"/>
+      <w:lvlText w:val="%6."/>
+      <w:lvlJc w:val="left"/>
+      <w:pPr>
+        <w:tabs>
+          <w:tab w:val="num" w:pos="4320"/>
+        </w:tabs>
+        <w:ind w:left="4320" w:hanging="360"/>
+      </w:pPr>
+    </w:lvl>
+    <w:lvl w:ilvl="6" w:tentative="1">
+      <w:start w:val="1"/>
+      <w:numFmt w:val="decimal"/>
+      <w:lvlText w:val="%7."/>
+      <w:lvlJc w:val="left"/>
+      <w:pPr>
+        <w:tabs>
+          <w:tab w:val="num" w:pos="5040"/>
+        </w:tabs>
+        <w:ind w:left="5040" w:hanging="360"/>
+      </w:pPr>
+    </w:lvl>
+    <w:lvl w:ilvl="7" w:tentative="1">
+      <w:start w:val="1"/>
+      <w:numFmt w:val="decimal"/>
+      <w:lvlText w:val="%8."/>
+      <w:lvlJc w:val="left"/>
+      <w:pPr>
+        <w:tabs>
+          <w:tab w:val="num" w:pos="5760"/>
+        </w:tabs>
+        <w:ind w:left="5760" w:hanging="360"/>
+      </w:pPr>
+    </w:lvl>
+    <w:lvl w:ilvl="8" w:tentative="1">
+      <w:start w:val="1"/>
+      <w:numFmt w:val="decimal"/>
+      <w:lvlText w:val="%9."/>
+      <w:lvlJc w:val="left"/>
+      <w:pPr>
+        <w:tabs>
+          <w:tab w:val="num" w:pos="6480"/>
+        </w:tabs>
+        <w:ind w:left="6480" w:hanging="360"/>
+      </w:pPr>
+    </w:lvl>
+  </w:abstractNum>
+  <w:abstractNum w:abstractNumId="9" w15:restartNumberingAfterBreak="0">
+    <w:nsid w:val="71180843"/>
+    <w:multiLevelType w:val="multilevel"/>
+    <w:tmpl w:val="673859FC"/>
+    <w:lvl w:ilvl="0">
+      <w:start w:val="1"/>
+      <w:numFmt w:val="decimal"/>
+      <w:lvlText w:val="%1."/>
+      <w:lvlJc w:val="left"/>
+      <w:pPr>
+        <w:tabs>
+          <w:tab w:val="num" w:pos="720"/>
+        </w:tabs>
+        <w:ind w:left="720" w:hanging="360"/>
+      </w:pPr>
+    </w:lvl>
+    <w:lvl w:ilvl="1">
+      <w:start w:val="1"/>
+      <w:numFmt w:val="bullet"/>
+      <w:lvlText w:val="o"/>
+      <w:lvlJc w:val="left"/>
+      <w:pPr>
+        <w:tabs>
+          <w:tab w:val="num" w:pos="1440"/>
+        </w:tabs>
+        <w:ind w:left="1440" w:hanging="360"/>
+      </w:pPr>
+      <w:rPr>
+        <w:rFonts w:ascii="Courier New" w:hAnsi="Courier New" w:hint="default"/>
+        <w:sz w:val="20"/>
+      </w:rPr>
+    </w:lvl>
+    <w:lvl w:ilvl="2" w:tentative="1">
+      <w:start w:val="1"/>
+      <w:numFmt w:val="decimal"/>
+      <w:lvlText w:val="%3."/>
+      <w:lvlJc w:val="left"/>
+      <w:pPr>
+        <w:tabs>
+          <w:tab w:val="num" w:pos="2160"/>
+        </w:tabs>
+        <w:ind w:left="2160" w:hanging="360"/>
+      </w:pPr>
+    </w:lvl>
+    <w:lvl w:ilvl="3" w:tentative="1">
+      <w:start w:val="1"/>
+      <w:numFmt w:val="decimal"/>
+      <w:lvlText w:val="%4."/>
+      <w:lvlJc w:val="left"/>
+      <w:pPr>
+        <w:tabs>
+          <w:tab w:val="num" w:pos="2880"/>
+        </w:tabs>
+        <w:ind w:left="2880" w:hanging="360"/>
+      </w:pPr>
+    </w:lvl>
+    <w:lvl w:ilvl="4" w:tentative="1">
+      <w:start w:val="1"/>
+      <w:numFmt w:val="decimal"/>
+      <w:lvlText w:val="%5."/>
+      <w:lvlJc w:val="left"/>
+      <w:pPr>
+        <w:tabs>
+          <w:tab w:val="num" w:pos="3600"/>
+        </w:tabs>
+        <w:ind w:left="3600" w:hanging="360"/>
+      </w:pPr>
+    </w:lvl>
+    <w:lvl w:ilvl="5" w:tentative="1">
+      <w:start w:val="1"/>
+      <w:numFmt w:val="decimal"/>
+      <w:lvlText w:val="%6."/>
+      <w:lvlJc w:val="left"/>
+      <w:pPr>
+        <w:tabs>
+          <w:tab w:val="num" w:pos="4320"/>
+        </w:tabs>
+        <w:ind w:left="4320" w:hanging="360"/>
+      </w:pPr>
+    </w:lvl>
+    <w:lvl w:ilvl="6" w:tentative="1">
+      <w:start w:val="1"/>
+      <w:numFmt w:val="decimal"/>
+      <w:lvlText w:val="%7."/>
+      <w:lvlJc w:val="left"/>
+      <w:pPr>
+        <w:tabs>
+          <w:tab w:val="num" w:pos="5040"/>
+        </w:tabs>
+        <w:ind w:left="5040" w:hanging="360"/>
+      </w:pPr>
+    </w:lvl>
+    <w:lvl w:ilvl="7" w:tentative="1">
+      <w:start w:val="1"/>
+      <w:numFmt w:val="decimal"/>
+      <w:lvlText w:val="%8."/>
+      <w:lvlJc w:val="left"/>
+      <w:pPr>
+        <w:tabs>
+          <w:tab w:val="num" w:pos="5760"/>
+        </w:tabs>
+        <w:ind w:left="5760" w:hanging="360"/>
+      </w:pPr>
+    </w:lvl>
+    <w:lvl w:ilvl="8" w:tentative="1">
+      <w:start w:val="1"/>
+      <w:numFmt w:val="decimal"/>
+      <w:lvlText w:val="%9."/>
+      <w:lvlJc w:val="left"/>
+      <w:pPr>
+        <w:tabs>
+          <w:tab w:val="num" w:pos="6480"/>
+        </w:tabs>
+        <w:ind w:left="6480" w:hanging="360"/>
+      </w:pPr>
+    </w:lvl>
+  </w:abstractNum>
+  <w:abstractNum w:abstractNumId="10" w15:restartNumberingAfterBreak="0">
+    <w:nsid w:val="715942C5"/>
+    <w:multiLevelType w:val="multilevel"/>
+    <w:tmpl w:val="88546DAE"/>
+    <w:lvl w:ilvl="0">
+      <w:start w:val="1"/>
+      <w:numFmt w:val="decimal"/>
+      <w:lvlText w:val="%1."/>
+      <w:lvlJc w:val="left"/>
+      <w:pPr>
+        <w:tabs>
+          <w:tab w:val="num" w:pos="720"/>
+        </w:tabs>
+        <w:ind w:left="720" w:hanging="360"/>
+      </w:pPr>
+    </w:lvl>
+    <w:lvl w:ilvl="1" w:tentative="1">
+      <w:start w:val="1"/>
+      <w:numFmt w:val="decimal"/>
+      <w:lvlText w:val="%2."/>
+      <w:lvlJc w:val="left"/>
+      <w:pPr>
+        <w:tabs>
+          <w:tab w:val="num" w:pos="1440"/>
+        </w:tabs>
+        <w:ind w:left="1440" w:hanging="360"/>
+      </w:pPr>
+    </w:lvl>
+    <w:lvl w:ilvl="2" w:tentative="1">
+      <w:start w:val="1"/>
+      <w:numFmt w:val="decimal"/>
+      <w:lvlText w:val="%3."/>
+      <w:lvlJc w:val="left"/>
+      <w:pPr>
+        <w:tabs>
+          <w:tab w:val="num" w:pos="2160"/>
+        </w:tabs>
+        <w:ind w:left="2160" w:hanging="360"/>
+      </w:pPr>
+    </w:lvl>
+    <w:lvl w:ilvl="3" w:tentative="1">
+      <w:start w:val="1"/>
+      <w:numFmt w:val="decimal"/>
+      <w:lvlText w:val="%4."/>
+      <w:lvlJc w:val="left"/>
+      <w:pPr>
+        <w:tabs>
+          <w:tab w:val="num" w:pos="2880"/>
+        </w:tabs>
+        <w:ind w:left="2880" w:hanging="360"/>
+      </w:pPr>
+    </w:lvl>
+    <w:lvl w:ilvl="4" w:tentative="1">
+      <w:start w:val="1"/>
+      <w:numFmt w:val="decimal"/>
+      <w:lvlText w:val="%5."/>
+      <w:lvlJc w:val="left"/>
+      <w:pPr>
+        <w:tabs>
+          <w:tab w:val="num" w:pos="3600"/>
+        </w:tabs>
+        <w:ind w:left="3600" w:hanging="360"/>
+      </w:pPr>
+    </w:lvl>
+    <w:lvl w:ilvl="5" w:tentative="1">
+      <w:start w:val="1"/>
+      <w:numFmt w:val="decimal"/>
+      <w:lvlText w:val="%6."/>
+      <w:lvlJc w:val="left"/>
+      <w:pPr>
+        <w:tabs>
+          <w:tab w:val="num" w:pos="4320"/>
+        </w:tabs>
+        <w:ind w:left="4320" w:hanging="360"/>
+      </w:pPr>
+    </w:lvl>
+    <w:lvl w:ilvl="6" w:tentative="1">
+      <w:start w:val="1"/>
+      <w:numFmt w:val="decimal"/>
+      <w:lvlText w:val="%7."/>
+      <w:lvlJc w:val="left"/>
+      <w:pPr>
+        <w:tabs>
+          <w:tab w:val="num" w:pos="5040"/>
+        </w:tabs>
+        <w:ind w:left="5040" w:hanging="360"/>
+      </w:pPr>
+    </w:lvl>
+    <w:lvl w:ilvl="7" w:tentative="1">
+      <w:start w:val="1"/>
+      <w:numFmt w:val="decimal"/>
+      <w:lvlText w:val="%8."/>
+      <w:lvlJc w:val="left"/>
+      <w:pPr>
+        <w:tabs>
+          <w:tab w:val="num" w:pos="5760"/>
+        </w:tabs>
+        <w:ind w:left="5760" w:hanging="360"/>
+      </w:pPr>
+    </w:lvl>
+    <w:lvl w:ilvl="8" w:tentative="1">
+      <w:start w:val="1"/>
+      <w:numFmt w:val="decimal"/>
+      <w:lvlText w:val="%9."/>
+      <w:lvlJc w:val="left"/>
+      <w:pPr>
+        <w:tabs>
+          <w:tab w:val="num" w:pos="6480"/>
+        </w:tabs>
+        <w:ind w:left="6480" w:hanging="360"/>
+      </w:pPr>
+    </w:lvl>
+  </w:abstractNum>
+  <w:abstractNum w:abstractNumId="11" w15:restartNumberingAfterBreak="0">
+    <w:nsid w:val="7AE8611F"/>
+    <w:multiLevelType w:val="multilevel"/>
+    <w:tmpl w:val="78A007A6"/>
+    <w:lvl w:ilvl="0">
+      <w:start w:val="1"/>
+      <w:numFmt w:val="decimal"/>
+      <w:lvlText w:val="%1."/>
+      <w:lvlJc w:val="left"/>
+      <w:pPr>
+        <w:tabs>
+          <w:tab w:val="num" w:pos="720"/>
+        </w:tabs>
+        <w:ind w:left="720" w:hanging="360"/>
+      </w:pPr>
+    </w:lvl>
+    <w:lvl w:ilvl="1">
+      <w:start w:val="1"/>
+      <w:numFmt w:val="bullet"/>
+      <w:lvlText w:val="o"/>
+      <w:lvlJc w:val="left"/>
+      <w:pPr>
+        <w:tabs>
+          <w:tab w:val="num" w:pos="1440"/>
+        </w:tabs>
+        <w:ind w:left="1440" w:hanging="360"/>
+      </w:pPr>
+      <w:rPr>
+        <w:rFonts w:ascii="Courier New" w:hAnsi="Courier New" w:hint="default"/>
+        <w:sz w:val="20"/>
+      </w:rPr>
+    </w:lvl>
+    <w:lvl w:ilvl="2" w:tentative="1">
+      <w:start w:val="1"/>
+      <w:numFmt w:val="decimal"/>
+      <w:lvlText w:val="%3."/>
+      <w:lvlJc w:val="left"/>
+      <w:pPr>
+        <w:tabs>
+          <w:tab w:val="num" w:pos="2160"/>
+        </w:tabs>
+        <w:ind w:left="2160" w:hanging="360"/>
+      </w:pPr>
+    </w:lvl>
+    <w:lvl w:ilvl="3" w:tentative="1">
+      <w:start w:val="1"/>
+      <w:numFmt w:val="decimal"/>
+      <w:lvlText w:val="%4."/>
+      <w:lvlJc w:val="left"/>
+      <w:pPr>
+        <w:tabs>
+          <w:tab w:val="num" w:pos="2880"/>
+        </w:tabs>
+        <w:ind w:left="2880" w:hanging="360"/>
+      </w:pPr>
+    </w:lvl>
+    <w:lvl w:ilvl="4" w:tentative="1">
+      <w:start w:val="1"/>
+      <w:numFmt w:val="decimal"/>
+      <w:lvlText w:val="%5."/>
+      <w:lvlJc w:val="left"/>
+      <w:pPr>
+        <w:tabs>
+          <w:tab w:val="num" w:pos="3600"/>
+        </w:tabs>
+        <w:ind w:left="3600" w:hanging="360"/>
+      </w:pPr>
+    </w:lvl>
+    <w:lvl w:ilvl="5" w:tentative="1">
+      <w:start w:val="1"/>
+      <w:numFmt w:val="decimal"/>
+      <w:lvlText w:val="%6."/>
+      <w:lvlJc w:val="left"/>
+      <w:pPr>
+        <w:tabs>
+          <w:tab w:val="num" w:pos="4320"/>
+        </w:tabs>
+        <w:ind w:left="4320" w:hanging="360"/>
+      </w:pPr>
+    </w:lvl>
+    <w:lvl w:ilvl="6" w:tentative="1">
+      <w:start w:val="1"/>
+      <w:numFmt w:val="decimal"/>
+      <w:lvlText w:val="%7."/>
+      <w:lvlJc w:val="left"/>
+      <w:pPr>
+        <w:tabs>
+          <w:tab w:val="num" w:pos="5040"/>
+        </w:tabs>
+        <w:ind w:left="5040" w:hanging="360"/>
+      </w:pPr>
+    </w:lvl>
+    <w:lvl w:ilvl="7" w:tentative="1">
+      <w:start w:val="1"/>
+      <w:numFmt w:val="decimal"/>
+      <w:lvlText w:val="%8."/>
+      <w:lvlJc w:val="left"/>
+      <w:pPr>
+        <w:tabs>
+          <w:tab w:val="num" w:pos="5760"/>
+        </w:tabs>
+        <w:ind w:left="5760" w:hanging="360"/>
+      </w:pPr>
+    </w:lvl>
+    <w:lvl w:ilvl="8" w:tentative="1">
+      <w:start w:val="1"/>
+      <w:numFmt w:val="decimal"/>
+      <w:lvlText w:val="%9."/>
+      <w:lvlJc w:val="left"/>
+      <w:pPr>
+        <w:tabs>
+          <w:tab w:val="num" w:pos="6480"/>
+        </w:tabs>
+        <w:ind w:left="6480" w:hanging="360"/>
+      </w:pPr>
+    </w:lvl>
+  </w:abstractNum>
+  <w:num w:numId="1" w16cid:durableId="778333716">
+    <w:abstractNumId w:val="4"/>
+  </w:num>
+  <w:num w:numId="2" w16cid:durableId="769004550">
+    <w:abstractNumId w:val="7"/>
+  </w:num>
+  <w:num w:numId="3" w16cid:durableId="1313295822">
+    <w:abstractNumId w:val="2"/>
+  </w:num>
+  <w:num w:numId="4" w16cid:durableId="129635096">
+    <w:abstractNumId w:val="1"/>
+  </w:num>
+  <w:num w:numId="5" w16cid:durableId="1317688388">
+    <w:abstractNumId w:val="5"/>
+  </w:num>
+  <w:num w:numId="6" w16cid:durableId="1568684579">
+    <w:abstractNumId w:val="11"/>
+  </w:num>
+  <w:num w:numId="7" w16cid:durableId="302858460">
+    <w:abstractNumId w:val="3"/>
+  </w:num>
+  <w:num w:numId="8" w16cid:durableId="1350178188">
+    <w:abstractNumId w:val="9"/>
+  </w:num>
+  <w:num w:numId="9" w16cid:durableId="486483894">
+    <w:abstractNumId w:val="10"/>
+  </w:num>
+  <w:num w:numId="10" w16cid:durableId="1108349428">
+    <w:abstractNumId w:val="8"/>
+  </w:num>
+  <w:num w:numId="11" w16cid:durableId="1132094789">
+    <w:abstractNumId w:val="0"/>
+  </w:num>
+  <w:num w:numId="12" w16cid:durableId="536504825">
+    <w:abstractNumId w:val="6"/>
+  </w:num>
+</w:numbering>
 </file>
 
 <file path=word/styles.xml><?xml version="1.0" encoding="utf-8"?>
@@ -610,7 +4085,6 @@
   <w:style w:type="character" w:default="1" w:styleId="DefaultParagraphFont">
     <w:name w:val="Default Paragraph Font"/>
     <w:uiPriority w:val="1"/>
-    <w:semiHidden/>
     <w:unhideWhenUsed/>
   </w:style>
   <w:style w:type="table" w:default="1" w:styleId="TableNormal">
@@ -925,6 +4399,123 @@
       <w:spacing w:val="5"/>
     </w:rPr>
   </w:style>
+  <w:style w:type="character" w:styleId="Strong">
+    <w:name w:val="Strong"/>
+    <w:basedOn w:val="DefaultParagraphFont"/>
+    <w:uiPriority w:val="22"/>
+    <w:qFormat/>
+    <w:rsid w:val="003F04B3"/>
+    <w:rPr>
+      <w:b/>
+      <w:bCs/>
+    </w:rPr>
+  </w:style>
+  <w:style w:type="paragraph" w:styleId="HTMLPreformatted">
+    <w:name w:val="HTML Preformatted"/>
+    <w:basedOn w:val="Normal"/>
+    <w:link w:val="HTMLPreformattedChar"/>
+    <w:uiPriority w:val="99"/>
+    <w:semiHidden/>
+    <w:unhideWhenUsed/>
+    <w:rsid w:val="003F04B3"/>
+    <w:pPr>
+      <w:tabs>
+        <w:tab w:val="left" w:pos="916"/>
+        <w:tab w:val="left" w:pos="1832"/>
+        <w:tab w:val="left" w:pos="2748"/>
+        <w:tab w:val="left" w:pos="3664"/>
+        <w:tab w:val="left" w:pos="4580"/>
+        <w:tab w:val="left" w:pos="5496"/>
+        <w:tab w:val="left" w:pos="6412"/>
+        <w:tab w:val="left" w:pos="7328"/>
+        <w:tab w:val="left" w:pos="8244"/>
+        <w:tab w:val="left" w:pos="9160"/>
+        <w:tab w:val="left" w:pos="10076"/>
+        <w:tab w:val="left" w:pos="10992"/>
+        <w:tab w:val="left" w:pos="11908"/>
+        <w:tab w:val="left" w:pos="12824"/>
+        <w:tab w:val="left" w:pos="13740"/>
+        <w:tab w:val="left" w:pos="14656"/>
+      </w:tabs>
+    </w:pPr>
+    <w:rPr>
+      <w:rFonts w:ascii="Courier New" w:eastAsia="Times New Roman" w:hAnsi="Courier New" w:cs="Courier New"/>
+      <w:kern w:val="0"/>
+      <w:sz w:val="20"/>
+      <w:szCs w:val="20"/>
+      <w:lang w:eastAsia="en-GB"/>
+      <w14:ligatures w14:val="none"/>
+    </w:rPr>
+  </w:style>
+  <w:style w:type="character" w:customStyle="1" w:styleId="HTMLPreformattedChar">
+    <w:name w:val="HTML Preformatted Char"/>
+    <w:basedOn w:val="DefaultParagraphFont"/>
+    <w:link w:val="HTMLPreformatted"/>
+    <w:uiPriority w:val="99"/>
+    <w:semiHidden/>
+    <w:rsid w:val="003F04B3"/>
+    <w:rPr>
+      <w:rFonts w:ascii="Courier New" w:eastAsia="Times New Roman" w:hAnsi="Courier New" w:cs="Courier New"/>
+      <w:kern w:val="0"/>
+      <w:sz w:val="20"/>
+      <w:szCs w:val="20"/>
+      <w:lang w:eastAsia="en-GB"/>
+      <w14:ligatures w14:val="none"/>
+    </w:rPr>
+  </w:style>
+  <w:style w:type="character" w:styleId="HTMLCode">
+    <w:name w:val="HTML Code"/>
+    <w:basedOn w:val="DefaultParagraphFont"/>
+    <w:uiPriority w:val="99"/>
+    <w:semiHidden/>
+    <w:unhideWhenUsed/>
+    <w:rsid w:val="003F04B3"/>
+    <w:rPr>
+      <w:rFonts w:ascii="Courier New" w:eastAsia="Times New Roman" w:hAnsi="Courier New" w:cs="Courier New"/>
+      <w:sz w:val="20"/>
+      <w:szCs w:val="20"/>
+    </w:rPr>
+  </w:style>
+  <w:style w:type="paragraph" w:styleId="NormalWeb">
+    <w:name w:val="Normal (Web)"/>
+    <w:basedOn w:val="Normal"/>
+    <w:uiPriority w:val="99"/>
+    <w:semiHidden/>
+    <w:unhideWhenUsed/>
+    <w:rsid w:val="00B63400"/>
+    <w:pPr>
+      <w:spacing w:before="100" w:beforeAutospacing="1" w:after="100" w:afterAutospacing="1"/>
+    </w:pPr>
+    <w:rPr>
+      <w:rFonts w:ascii="Times New Roman" w:eastAsia="Times New Roman" w:hAnsi="Times New Roman" w:cs="Times New Roman"/>
+      <w:kern w:val="0"/>
+      <w:lang w:eastAsia="en-GB"/>
+      <w14:ligatures w14:val="none"/>
+    </w:rPr>
+  </w:style>
+  <w:style w:type="character" w:styleId="Hyperlink">
+    <w:name w:val="Hyperlink"/>
+    <w:basedOn w:val="DefaultParagraphFont"/>
+    <w:uiPriority w:val="99"/>
+    <w:unhideWhenUsed/>
+    <w:rsid w:val="00805C8D"/>
+    <w:rPr>
+      <w:color w:val="0000FF"/>
+      <w:u w:val="single"/>
+    </w:rPr>
+  </w:style>
+  <w:style w:type="character" w:styleId="UnresolvedMention">
+    <w:name w:val="Unresolved Mention"/>
+    <w:basedOn w:val="DefaultParagraphFont"/>
+    <w:uiPriority w:val="99"/>
+    <w:semiHidden/>
+    <w:unhideWhenUsed/>
+    <w:rsid w:val="00805C8D"/>
+    <w:rPr>
+      <w:color w:val="605E5C"/>
+      <w:shd w:val="clear" w:color="auto" w:fill="E1DFDD"/>
+    </w:rPr>
+  </w:style>
 </w:styles>
 </file>
 

</xml_diff>